<commit_message>
Added all drawings except crystal set and screenshots
</commit_message>
<xml_diff>
--- a/RaspiSchoolsPack.docx
+++ b/RaspiSchoolsPack.docx
@@ -495,1502 +495,2015 @@
       <w:r>
         <w:t xml:space="preserve"> </w:t>
       </w:r>
+    </w:p>
+    <w:p>
+      <w:r>
+        <w:rPr>
+          <w:noProof/>
+          <w:lang w:eastAsia="en-GB"/>
+        </w:rPr>
+        <w:drawing>
+          <wp:inline distT="0" distB="0" distL="0" distR="0">
+            <wp:extent cx="5731510" cy="4352290"/>
+            <wp:effectExtent l="19050" t="0" r="2540" b="0"/>
+            <wp:docPr id="2" name="Picture 1" descr="MARC0001.jpg"/>
+            <wp:cNvGraphicFramePr>
+              <a:graphicFrameLocks xmlns:a="http://schemas.openxmlformats.org/drawingml/2006/main" noChangeAspect="1"/>
+            </wp:cNvGraphicFramePr>
+            <a:graphic xmlns:a="http://schemas.openxmlformats.org/drawingml/2006/main">
+              <a:graphicData uri="http://schemas.openxmlformats.org/drawingml/2006/picture">
+                <pic:pic xmlns:pic="http://schemas.openxmlformats.org/drawingml/2006/picture">
+                  <pic:nvPicPr>
+                    <pic:cNvPr id="0" name="MARC0001.jpg"/>
+                    <pic:cNvPicPr/>
+                  </pic:nvPicPr>
+                  <pic:blipFill>
+                    <a:blip r:embed="rId7" cstate="print"/>
+                    <a:stretch>
+                      <a:fillRect/>
+                    </a:stretch>
+                  </pic:blipFill>
+                  <pic:spPr>
+                    <a:xfrm>
+                      <a:off x="0" y="0"/>
+                      <a:ext cx="5731510" cy="4352290"/>
+                    </a:xfrm>
+                    <a:prstGeom prst="rect">
+                      <a:avLst/>
+                    </a:prstGeom>
+                  </pic:spPr>
+                </pic:pic>
+              </a:graphicData>
+            </a:graphic>
+          </wp:inline>
+        </w:drawing>
+      </w:r>
+    </w:p>
+    <w:p>
+      <w:pPr>
+        <w:jc w:val="center"/>
+        <w:rPr>
+          <w:b/>
+        </w:rPr>
+      </w:pPr>
+      <w:r>
+        <w:rPr>
+          <w:b/>
+        </w:rPr>
+        <w:t>Marconi’s Letter of Introduction</w:t>
+      </w:r>
+    </w:p>
+    <w:p>
+      <w:r>
+        <w:t xml:space="preserve">Soon after radio had been introduced </w:t>
+      </w:r>
+      <w:r>
+        <w:t>commercially</w:t>
+      </w:r>
+      <w:r>
+        <w:t xml:space="preserve">, the sinking of the Titanic in 1912 proved to the world the value of this new technology. The distress signals sent from the Titanic played a </w:t>
+      </w:r>
+      <w:r>
+        <w:t>significant</w:t>
+      </w:r>
+      <w:r>
+        <w:t xml:space="preserve"> role in saving the lives of over 700 survivors</w:t>
+      </w:r>
+      <w:r>
+        <w:t xml:space="preserve"> from that disaster</w:t>
+      </w:r>
+      <w:r>
+        <w:t xml:space="preserve">. </w:t>
+      </w:r>
+      <w:r>
+        <w:t>As a result</w:t>
+      </w:r>
+      <w:r>
+        <w:t>,</w:t>
+      </w:r>
+      <w:r>
+        <w:t xml:space="preserve"> it </w:t>
+      </w:r>
+      <w:r>
+        <w:t>is now</w:t>
+      </w:r>
+      <w:r>
+        <w:t xml:space="preserve"> mandatory for all large commercial vessels to carry radio equipment and</w:t>
+      </w:r>
+      <w:r>
+        <w:t xml:space="preserve"> to monitor emergency </w:t>
+      </w:r>
+      <w:r>
+        <w:t xml:space="preserve">radio </w:t>
+      </w:r>
+      <w:r>
+        <w:t>channels.</w:t>
+      </w:r>
+    </w:p>
+    <w:p>
+      <w:r>
+        <w:t>In addition to commercial use</w:t>
+      </w:r>
+      <w:r>
+        <w:t xml:space="preserve"> for shipping</w:t>
+      </w:r>
+      <w:r>
+        <w:t>, radio was quickly recognised as an excellent entertainment medium and broadcasting stations appeared all over the country. At the same</w:t>
+      </w:r>
+      <w:r>
+        <w:t>,</w:t>
+      </w:r>
+      <w:r>
+        <w:t xml:space="preserve"> time crystal sets beca</w:t>
+      </w:r>
+      <w:r>
+        <w:t xml:space="preserve">me popular in the home as they </w:t>
+      </w:r>
+      <w:r>
+        <w:t xml:space="preserve">provided </w:t>
+      </w:r>
+      <w:r>
+        <w:lastRenderedPageBreak/>
+        <w:t xml:space="preserve">a simple way for </w:t>
+      </w:r>
+      <w:r>
+        <w:t>people to listen to entertainment broadcasts</w:t>
+      </w:r>
+      <w:r>
+        <w:t xml:space="preserve"> using headphones. R</w:t>
+      </w:r>
+      <w:r>
+        <w:t>apid d</w:t>
+      </w:r>
+      <w:r>
+        <w:t>evelopment continued throughout the 20</w:t>
+      </w:r>
+      <w:r>
+        <w:rPr>
+          <w:vertAlign w:val="superscript"/>
+        </w:rPr>
+        <w:t>th</w:t>
+      </w:r>
+      <w:r>
+        <w:t xml:space="preserve"> century and now radio signals are all around us. In addition to being used for our satellite TV and Radio broadcasts, radio delivers our home Internet service our mobile phones and even keeps track of products in the local supermarket</w:t>
+      </w:r>
+      <w:r>
+        <w:t>!</w:t>
+      </w:r>
+      <w:r>
+        <w:t xml:space="preserve"> Without radio, much of our current lifestyle would come to an abrupt halt!</w:t>
+      </w:r>
+    </w:p>
+    <w:p>
+      <w:pPr>
+        <w:jc w:val="center"/>
+        <w:rPr>
+          <w:b/>
+        </w:rPr>
+      </w:pPr>
+      <w:r>
+        <w:rPr>
+          <w:b/>
+        </w:rPr>
+        <w:t xml:space="preserve">[Crystal set </w:t>
+      </w:r>
+      <w:proofErr w:type="spellStart"/>
+      <w:r>
+        <w:rPr>
+          <w:b/>
+        </w:rPr>
+        <w:t>pic</w:t>
+      </w:r>
+      <w:proofErr w:type="spellEnd"/>
+      <w:r>
+        <w:rPr>
+          <w:b/>
+        </w:rPr>
+        <w:t>]</w:t>
+      </w:r>
+    </w:p>
+    <w:p>
+      <w:pPr>
+        <w:rPr>
+          <w:b/>
+        </w:rPr>
+      </w:pPr>
+      <w:r>
+        <w:rPr>
+          <w:b/>
+        </w:rPr>
+        <w:t xml:space="preserve">Radio – How </w:t>
+      </w:r>
+      <w:r>
+        <w:rPr>
+          <w:b/>
+        </w:rPr>
+        <w:t>does</w:t>
+      </w:r>
+      <w:r>
+        <w:rPr>
+          <w:b/>
+        </w:rPr>
+        <w:t xml:space="preserve"> it work?</w:t>
+      </w:r>
+    </w:p>
+    <w:p>
+      <w:r>
+        <w:t>Radio signal</w:t>
+      </w:r>
+      <w:r>
+        <w:t>s</w:t>
+      </w:r>
+      <w:r>
+        <w:t xml:space="preserve"> are electromagneti</w:t>
+      </w:r>
+      <w:r>
+        <w:t>c wave</w:t>
+      </w:r>
+      <w:r>
+        <w:t>s</w:t>
+      </w:r>
+      <w:r>
+        <w:t xml:space="preserve"> much the same as light</w:t>
+      </w:r>
+      <w:r>
+        <w:t xml:space="preserve"> but at a lower frequency that is invisible to our eyes</w:t>
+      </w:r>
+      <w:r>
+        <w:t>.</w:t>
+      </w:r>
+      <w:r>
+        <w:t xml:space="preserve"> The very highest frequency radio wave</w:t>
+      </w:r>
+      <w:r>
+        <w:t>s</w:t>
+      </w:r>
+      <w:r>
+        <w:t xml:space="preserve"> behav</w:t>
+      </w:r>
+      <w:r>
+        <w:t>e in a similar way to light. T</w:t>
+      </w:r>
+      <w:r>
+        <w:t>he</w:t>
+      </w:r>
+      <w:r>
+        <w:t>se</w:t>
+      </w:r>
+      <w:r>
+        <w:t xml:space="preserve"> waves travel in a straight line and tend </w:t>
+      </w:r>
+      <w:r>
+        <w:t>bounce off</w:t>
+      </w:r>
+      <w:r>
+        <w:t xml:space="preserve"> any obstacles</w:t>
+      </w:r>
+      <w:r>
+        <w:t xml:space="preserve"> they encounter</w:t>
+      </w:r>
+      <w:r>
+        <w:t>.</w:t>
+      </w:r>
+      <w:r>
+        <w:t xml:space="preserve"> This characteristic of very high frequency signals is used in modern radar systems where distant objects can be detected by the radio waves that are reflected back</w:t>
+      </w:r>
+      <w:r>
+        <w:t xml:space="preserve"> from the target</w:t>
+      </w:r>
+      <w:r>
+        <w:t>. This is very similar to using a torch at night as our eyes detect objects using the light that is reflected back</w:t>
+      </w:r>
+      <w:r>
+        <w:t xml:space="preserve"> from the torch beam</w:t>
+      </w:r>
+      <w:r>
+        <w:t>. In the same way that</w:t>
+      </w:r>
+      <w:r>
+        <w:t xml:space="preserve"> light</w:t>
+      </w:r>
+      <w:r>
+        <w:t xml:space="preserve"> can be formed into a beam</w:t>
+      </w:r>
+      <w:r>
+        <w:t>, radio signals can</w:t>
+      </w:r>
+      <w:r>
+        <w:t xml:space="preserve"> also</w:t>
+      </w:r>
+      <w:r>
+        <w:t xml:space="preserve"> be concentrate</w:t>
+      </w:r>
+      <w:r>
+        <w:t>d</w:t>
+      </w:r>
+      <w:r>
+        <w:t xml:space="preserve"> </w:t>
+      </w:r>
+      <w:r>
+        <w:t>and this can be seen in the design of satellite dishes and TV aerials.</w:t>
+      </w:r>
+    </w:p>
+    <w:p>
+      <w:pPr>
+        <w:rPr>
+          <w:b/>
+        </w:rPr>
+      </w:pPr>
+      <w:r>
+        <w:rPr>
+          <w:b/>
+        </w:rPr>
+        <w:t>Radio Propagation</w:t>
+      </w:r>
+    </w:p>
+    <w:p>
+      <w:r>
+        <w:rPr>
+          <w:noProof/>
+          <w:lang w:eastAsia="en-GB"/>
+        </w:rPr>
+        <w:drawing>
+          <wp:anchor distT="0" distB="0" distL="114300" distR="114300" simplePos="0" relativeHeight="251658240" behindDoc="0" locked="0" layoutInCell="1" allowOverlap="1">
+            <wp:simplePos x="0" y="0"/>
+            <wp:positionH relativeFrom="column">
+              <wp:posOffset>552450</wp:posOffset>
+            </wp:positionH>
+            <wp:positionV relativeFrom="paragraph">
+              <wp:posOffset>1350010</wp:posOffset>
+            </wp:positionV>
+            <wp:extent cx="4619625" cy="2619375"/>
+            <wp:effectExtent l="19050" t="0" r="9525" b="0"/>
+            <wp:wrapTopAndBottom/>
+            <wp:docPr id="6" name="Picture 5" descr="Ionosphere1.jpg"/>
+            <wp:cNvGraphicFramePr>
+              <a:graphicFrameLocks xmlns:a="http://schemas.openxmlformats.org/drawingml/2006/main" noChangeAspect="1"/>
+            </wp:cNvGraphicFramePr>
+            <a:graphic xmlns:a="http://schemas.openxmlformats.org/drawingml/2006/main">
+              <a:graphicData uri="http://schemas.openxmlformats.org/drawingml/2006/picture">
+                <pic:pic xmlns:pic="http://schemas.openxmlformats.org/drawingml/2006/picture">
+                  <pic:nvPicPr>
+                    <pic:cNvPr id="0" name="Ionosphere1.jpg"/>
+                    <pic:cNvPicPr/>
+                  </pic:nvPicPr>
+                  <pic:blipFill>
+                    <a:blip r:embed="rId8" cstate="print"/>
+                    <a:stretch>
+                      <a:fillRect/>
+                    </a:stretch>
+                  </pic:blipFill>
+                  <pic:spPr>
+                    <a:xfrm>
+                      <a:off x="0" y="0"/>
+                      <a:ext cx="4619625" cy="2619375"/>
+                    </a:xfrm>
+                    <a:prstGeom prst="rect">
+                      <a:avLst/>
+                    </a:prstGeom>
+                  </pic:spPr>
+                </pic:pic>
+              </a:graphicData>
+            </a:graphic>
+          </wp:anchor>
+        </w:drawing>
+      </w:r>
+      <w:r>
+        <w:t xml:space="preserve">All radio signals are affected by the ionised layers in the Earth’s </w:t>
+      </w:r>
+      <w:r>
+        <w:t xml:space="preserve">upper </w:t>
+      </w:r>
+      <w:r>
+        <w:t>atmosphere. These layers exist between about 50km and 400km above the Earth. When the mainly ultra-violet radiation from the Sun hits gas molecules in this part of the atmosphere they become ionised forming a positive ion and a negative electron. This ionisation then has an impact on any electromagnetic radio signals that reach the ionosphere.</w:t>
+      </w:r>
+    </w:p>
+    <w:p/>
+    <w:p>
+      <w:r>
+        <w:t xml:space="preserve">Signals at the </w:t>
+      </w:r>
+      <w:r>
+        <w:t>highest</w:t>
+      </w:r>
+      <w:r>
+        <w:t xml:space="preserve"> end of the </w:t>
+      </w:r>
+      <w:r>
+        <w:t xml:space="preserve">radio </w:t>
+      </w:r>
+      <w:r>
+        <w:t xml:space="preserve">frequency </w:t>
+      </w:r>
+      <w:r>
+        <w:t>spectrum</w:t>
+      </w:r>
+      <w:r>
+        <w:t xml:space="preserve"> generally pass straight through the ionosphere so it is these frequencies that are employed for communications with satellites. </w:t>
+      </w:r>
+      <w:r>
+        <w:t>However, at lower frequencies</w:t>
+      </w:r>
+      <w:r>
+        <w:t>,</w:t>
+      </w:r>
+      <w:r>
+        <w:t xml:space="preserve"> </w:t>
+      </w:r>
+      <w:r>
+        <w:t>radio</w:t>
+      </w:r>
+      <w:r>
+        <w:t xml:space="preserve"> signals </w:t>
+      </w:r>
+      <w:r>
+        <w:t>can be</w:t>
+      </w:r>
+      <w:r>
+        <w:t xml:space="preserve"> significantly a</w:t>
+      </w:r>
+      <w:r>
+        <w:t>ffected by the ionised layers</w:t>
+      </w:r>
+      <w:r>
+        <w:t>. There are many different ionised layers above the Earth and the ionisation levels are determined primarily by the Sun</w:t>
+      </w:r>
+      <w:r>
+        <w:t>’s activity</w:t>
+      </w:r>
+      <w:r>
+        <w:t>. As a result</w:t>
+      </w:r>
+      <w:r>
+        <w:t>,</w:t>
+      </w:r>
+      <w:r>
+        <w:t xml:space="preserve"> the ionisation changes from day to night but is also affected by </w:t>
+      </w:r>
+      <w:r>
+        <w:t xml:space="preserve">seasons and </w:t>
+      </w:r>
+      <w:r>
+        <w:t xml:space="preserve">any </w:t>
+      </w:r>
+      <w:r>
+        <w:t>violent activity on the Sun</w:t>
+      </w:r>
+      <w:r>
+        <w:t>’s surface</w:t>
+      </w:r>
+      <w:r>
+        <w:t xml:space="preserve"> such as solar flares and sun spots.</w:t>
+      </w:r>
+    </w:p>
+    <w:p>
+      <w:r>
+        <w:t>I</w:t>
+      </w:r>
+      <w:r>
+        <w:t xml:space="preserve">onisation </w:t>
+      </w:r>
+      <w:r>
+        <w:t>of the upper atmosphere can cause</w:t>
+      </w:r>
+      <w:r>
+        <w:t xml:space="preserve"> radio signals </w:t>
+      </w:r>
+      <w:r>
+        <w:t xml:space="preserve">of the appropriate frequency </w:t>
+      </w:r>
+      <w:r>
+        <w:t xml:space="preserve">to be reflected </w:t>
+      </w:r>
+      <w:r>
+        <w:t>back down towards Earth where, on reaching the ground</w:t>
+      </w:r>
+      <w:r>
+        <w:t>,</w:t>
+      </w:r>
+      <w:r>
+        <w:t xml:space="preserve"> the signal can be reflected back towards the ionosphere. </w:t>
+      </w:r>
+      <w:r>
+        <w:t xml:space="preserve">These reflections allow radio signals to be received all around the world. </w:t>
+      </w:r>
+      <w:r>
+        <w:t xml:space="preserve">You can easily observe this effect using an ordinary medium wave radio. </w:t>
+      </w:r>
+      <w:r>
+        <w:t>If</w:t>
+      </w:r>
+      <w:r>
+        <w:t xml:space="preserve"> you listen during the day you will only be able to receive local broadcast</w:t>
+      </w:r>
+      <w:r>
+        <w:t>s</w:t>
+      </w:r>
+      <w:r>
+        <w:t xml:space="preserve"> from the UK. However, if you listen again in the evening</w:t>
+      </w:r>
+      <w:r>
+        <w:t>,</w:t>
+      </w:r>
+      <w:r>
+        <w:t xml:space="preserve"> well </w:t>
+      </w:r>
+      <w:r>
+        <w:t>after the</w:t>
+      </w:r>
+      <w:r>
+        <w:t xml:space="preserve"> sun has set</w:t>
+      </w:r>
+      <w:r>
+        <w:t>,</w:t>
+      </w:r>
+      <w:r>
+        <w:t xml:space="preserve"> you will find that there are many more continental stations. This occurs because the Sun creates a heavily ionised layer in the atmosphere that absorbs medium wave signals. When the sun sets, this ionised layer </w:t>
+      </w:r>
+      <w:r>
+        <w:t>disperses</w:t>
+      </w:r>
+      <w:r>
+        <w:t xml:space="preserve"> and radio signals can penetrate to the next layer in the ionosphere which is reflective to medium wave signals. The medium wave signal</w:t>
+      </w:r>
+      <w:r>
+        <w:t>s</w:t>
+      </w:r>
+      <w:r>
+        <w:t xml:space="preserve"> are therefore bounced back to Earth where they can be received</w:t>
+      </w:r>
+      <w:r>
+        <w:t xml:space="preserve"> over much greater distances than in daylight</w:t>
+      </w:r>
+      <w:r>
+        <w:t xml:space="preserve">. </w:t>
+      </w:r>
+      <w:r>
+        <w:t>When listening</w:t>
+      </w:r>
+      <w:r>
+        <w:t xml:space="preserve"> to medium wave signals</w:t>
+      </w:r>
+      <w:r>
+        <w:t xml:space="preserve"> in</w:t>
+      </w:r>
+      <w:r>
+        <w:t xml:space="preserve"> </w:t>
+      </w:r>
+      <w:r>
+        <w:t>the evening</w:t>
+      </w:r>
+      <w:r>
+        <w:t xml:space="preserve"> you may notice </w:t>
+      </w:r>
+      <w:r>
+        <w:t>that the signal fades. This</w:t>
+      </w:r>
+      <w:r>
+        <w:t xml:space="preserve"> is due to the constant changes </w:t>
+      </w:r>
+      <w:r>
+        <w:t xml:space="preserve">and turbulence </w:t>
+      </w:r>
+      <w:r>
+        <w:t xml:space="preserve">in the </w:t>
+      </w:r>
+      <w:r>
+        <w:t xml:space="preserve">reflecting </w:t>
+      </w:r>
+      <w:proofErr w:type="spellStart"/>
+      <w:r>
+        <w:t>ionospheric</w:t>
+      </w:r>
+      <w:proofErr w:type="spellEnd"/>
+      <w:r>
+        <w:t xml:space="preserve"> layer</w:t>
+      </w:r>
+      <w:r>
+        <w:t xml:space="preserve"> that can cause the</w:t>
+      </w:r>
+      <w:r>
+        <w:t xml:space="preserve"> reflected</w:t>
+      </w:r>
+      <w:r>
+        <w:t xml:space="preserve"> signal to cancel itself out</w:t>
+      </w:r>
+      <w:r>
+        <w:t>.</w:t>
+      </w:r>
+    </w:p>
+    <w:p>
+      <w:r>
+        <w:rPr>
+          <w:b/>
+        </w:rPr>
+        <w:t>Experiment</w:t>
+      </w:r>
+      <w:r>
+        <w:rPr>
+          <w:b/>
+        </w:rPr>
+        <w:t xml:space="preserve"> 1</w:t>
+      </w:r>
+      <w:r>
+        <w:rPr>
+          <w:b/>
+        </w:rPr>
+        <w:t>:</w:t>
+      </w:r>
+      <w:r>
+        <w:t xml:space="preserve"> </w:t>
+      </w:r>
+      <w:r>
+        <w:t xml:space="preserve">To observe the effect the Sun has on the propagation of medium wave signals between </w:t>
+      </w:r>
       <w:proofErr w:type="gramStart"/>
       <w:r>
-        <w:t>(Copy of Marconi’s letter of introduction).</w:t>
+        <w:t>1000kHz</w:t>
       </w:r>
       <w:proofErr w:type="gramEnd"/>
-    </w:p>
-    <w:p>
-      <w:r>
-        <w:t xml:space="preserve">Soon after radio had been introduced </w:t>
-      </w:r>
-      <w:r>
-        <w:t>commercially</w:t>
-      </w:r>
-      <w:r>
-        <w:t xml:space="preserve">, the sinking of the Titanic in 1912 proved to the world the value of this new technology. The distress signals sent from the Titanic played a </w:t>
-      </w:r>
-      <w:r>
-        <w:t>significant</w:t>
-      </w:r>
-      <w:r>
-        <w:t xml:space="preserve"> role in saving the lives of over 700 survivors</w:t>
-      </w:r>
-      <w:r>
-        <w:t xml:space="preserve"> from that disaster</w:t>
+      <w:r>
+        <w:t xml:space="preserve"> and 1300kHz.</w:t>
+      </w:r>
+    </w:p>
+    <w:p>
+      <w:r>
+        <w:rPr>
+          <w:b/>
+        </w:rPr>
+        <w:t>Equipment:</w:t>
+      </w:r>
+      <w:r>
+        <w:t xml:space="preserve"> Domestic portable radio covering the medium wave band.</w:t>
+      </w:r>
+    </w:p>
+    <w:p>
+      <w:r>
+        <w:rPr>
+          <w:b/>
+        </w:rPr>
+        <w:t>Method:</w:t>
+      </w:r>
+      <w:r>
+        <w:t xml:space="preserve"> </w:t>
+      </w:r>
+      <w:r>
+        <w:t xml:space="preserve">Use a medium wave radio during the day and count the number of stations you can hear between </w:t>
+      </w:r>
+      <w:proofErr w:type="gramStart"/>
+      <w:r>
+        <w:t>1000kHz</w:t>
+      </w:r>
+      <w:proofErr w:type="gramEnd"/>
+      <w:r>
+        <w:t xml:space="preserve"> and 1300kHz. </w:t>
+      </w:r>
+      <w:r>
+        <w:t xml:space="preserve">It would be useful but not essential to note the name of each station. </w:t>
+      </w:r>
+      <w:r>
+        <w:t>Repeat the experiment in the evening after the Sun has set and it’s dark outside.</w:t>
+      </w:r>
+      <w:r>
+        <w:t xml:space="preserve"> </w:t>
+      </w:r>
+    </w:p>
+    <w:p>
+      <w:r>
+        <w:rPr>
+          <w:b/>
+        </w:rPr>
+        <w:t xml:space="preserve">Expected result: </w:t>
+      </w:r>
+      <w:r>
+        <w:t>There will be many more signals heard in the evening and the majority of the additional signals will be from the continent.</w:t>
+      </w:r>
+    </w:p>
+    <w:p>
+      <w:r>
+        <w:rPr>
+          <w:noProof/>
+          <w:lang w:eastAsia="en-GB"/>
+        </w:rPr>
+        <w:lastRenderedPageBreak/>
+        <w:drawing>
+          <wp:anchor distT="0" distB="0" distL="114300" distR="114300" simplePos="0" relativeHeight="251659264" behindDoc="0" locked="0" layoutInCell="1" allowOverlap="1">
+            <wp:simplePos x="0" y="0"/>
+            <wp:positionH relativeFrom="column">
+              <wp:posOffset>409575</wp:posOffset>
+            </wp:positionH>
+            <wp:positionV relativeFrom="paragraph">
+              <wp:posOffset>1175385</wp:posOffset>
+            </wp:positionV>
+            <wp:extent cx="4524375" cy="2247900"/>
+            <wp:effectExtent l="19050" t="0" r="9525" b="0"/>
+            <wp:wrapTopAndBottom/>
+            <wp:docPr id="7" name="Picture 6" descr="Ionosphere2.jpg"/>
+            <wp:cNvGraphicFramePr>
+              <a:graphicFrameLocks xmlns:a="http://schemas.openxmlformats.org/drawingml/2006/main" noChangeAspect="1"/>
+            </wp:cNvGraphicFramePr>
+            <a:graphic xmlns:a="http://schemas.openxmlformats.org/drawingml/2006/main">
+              <a:graphicData uri="http://schemas.openxmlformats.org/drawingml/2006/picture">
+                <pic:pic xmlns:pic="http://schemas.openxmlformats.org/drawingml/2006/picture">
+                  <pic:nvPicPr>
+                    <pic:cNvPr id="0" name="Ionosphere2.jpg"/>
+                    <pic:cNvPicPr/>
+                  </pic:nvPicPr>
+                  <pic:blipFill>
+                    <a:blip r:embed="rId9" cstate="print"/>
+                    <a:stretch>
+                      <a:fillRect/>
+                    </a:stretch>
+                  </pic:blipFill>
+                  <pic:spPr>
+                    <a:xfrm>
+                      <a:off x="0" y="0"/>
+                      <a:ext cx="4524375" cy="2247900"/>
+                    </a:xfrm>
+                    <a:prstGeom prst="rect">
+                      <a:avLst/>
+                    </a:prstGeom>
+                  </pic:spPr>
+                </pic:pic>
+              </a:graphicData>
+            </a:graphic>
+          </wp:anchor>
+        </w:drawing>
+      </w:r>
+      <w:r>
+        <w:t>At the other end of the radio spectrum, Very Low F</w:t>
+      </w:r>
+      <w:r>
+        <w:t xml:space="preserve">requency </w:t>
+      </w:r>
+      <w:r>
+        <w:t xml:space="preserve">(VLF) </w:t>
+      </w:r>
+      <w:r>
+        <w:t xml:space="preserve">radio signals have a tendency to cling to the surface of the Earth so </w:t>
+      </w:r>
+      <w:r>
+        <w:t>will</w:t>
+      </w:r>
+      <w:r>
+        <w:t xml:space="preserve"> follow the Earth’s curvature</w:t>
+      </w:r>
+      <w:r>
+        <w:t xml:space="preserve"> to reach destinations well beyond line-of-sight</w:t>
+      </w:r>
+      <w:r>
+        <w:t xml:space="preserve">. These frequencies can also penetrate water </w:t>
+      </w:r>
+      <w:r>
+        <w:t xml:space="preserve">to a depth of about 40 metres </w:t>
+      </w:r>
+      <w:r>
+        <w:t>and are used to communicate with submarines.</w:t>
+      </w:r>
+    </w:p>
+    <w:p/>
+    <w:p>
+      <w:pPr>
+        <w:jc w:val="center"/>
+        <w:rPr>
+          <w:b/>
+        </w:rPr>
+      </w:pPr>
+      <w:r>
+        <w:rPr>
+          <w:b/>
+        </w:rPr>
+        <w:t>HF radio signals</w:t>
+      </w:r>
+      <w:r>
+        <w:rPr>
+          <w:b/>
+        </w:rPr>
+        <w:t xml:space="preserve"> often travel great distance by reflecting from the ionosphere</w:t>
+      </w:r>
+    </w:p>
+    <w:p>
+      <w:r>
+        <w:t xml:space="preserve">The radio </w:t>
+      </w:r>
+      <w:r>
+        <w:t>receiver you will build</w:t>
+      </w:r>
+      <w:r>
+        <w:t xml:space="preserve"> for this project will use radio signals in the High Frequency (H</w:t>
+      </w:r>
+      <w:r>
+        <w:t>F) range which extends from 3MHz</w:t>
+      </w:r>
+      <w:r>
+        <w:t xml:space="preserve"> through to 30MHz. These signals are affected by </w:t>
+      </w:r>
+      <w:proofErr w:type="spellStart"/>
+      <w:r>
+        <w:t>ionospheric</w:t>
+      </w:r>
+      <w:proofErr w:type="spellEnd"/>
+      <w:r>
+        <w:t xml:space="preserve"> reflection so can be used to communicate over great distances with very low transmitter powers.</w:t>
+      </w:r>
+      <w:r>
+        <w:t xml:space="preserve"> </w:t>
+      </w:r>
+      <w:r>
+        <w:t>However, HF</w:t>
+      </w:r>
+      <w:r>
+        <w:t xml:space="preserve"> propagation is affected by </w:t>
+      </w:r>
+      <w:r>
+        <w:t xml:space="preserve">the </w:t>
+      </w:r>
+      <w:r>
+        <w:t xml:space="preserve">time of day, season and </w:t>
+      </w:r>
+      <w:r>
+        <w:t xml:space="preserve">many other factors that affect </w:t>
+      </w:r>
+      <w:r>
+        <w:t>the ionised state of the upper atmosphere. As a result</w:t>
+      </w:r>
+      <w:r>
+        <w:t>,</w:t>
+      </w:r>
+      <w:r>
+        <w:t xml:space="preserve"> the precise propagation conditions are very hard to forecast.</w:t>
+      </w:r>
+    </w:p>
+    <w:p>
+      <w:r>
+        <w:rPr>
+          <w:b/>
+        </w:rPr>
+        <w:t>Experiment 2:</w:t>
+      </w:r>
+      <w:r>
+        <w:t xml:space="preserve"> To simulate the reflection of radio waves in the ionosphere</w:t>
+      </w:r>
+      <w:r>
+        <w:t xml:space="preserve"> and observe the </w:t>
+      </w:r>
+      <w:r>
+        <w:t>impact of changing</w:t>
+      </w:r>
+      <w:r>
+        <w:t xml:space="preserve"> the height of the</w:t>
+      </w:r>
+      <w:r>
+        <w:t xml:space="preserve"> reflective layer in the</w:t>
+      </w:r>
+      <w:r>
+        <w:t xml:space="preserve"> ionosphere.</w:t>
+      </w:r>
+    </w:p>
+    <w:p>
+      <w:r>
+        <w:rPr>
+          <w:b/>
+        </w:rPr>
+        <w:t>Equipment:</w:t>
+      </w:r>
+      <w:r>
+        <w:t xml:space="preserve"> 1 x squash ball or similar</w:t>
+      </w:r>
+      <w:r>
+        <w:t xml:space="preserve"> (40mm dia</w:t>
+      </w:r>
+      <w:r>
+        <w:t>.</w:t>
+      </w:r>
+      <w:r>
+        <w:t>)</w:t>
+      </w:r>
+      <w:r>
+        <w:t>, 2 planks of wood approximately 100mm wide, 12mm thick and approximately 2</w:t>
+      </w:r>
+      <w:r>
+        <w:t>m long, 1m length of 50mm diameter plastic waste pipe to guide the ball.</w:t>
+      </w:r>
+    </w:p>
+    <w:p>
+      <w:r>
+        <w:rPr>
+          <w:b/>
+        </w:rPr>
+        <w:t xml:space="preserve">Method: </w:t>
+      </w:r>
+      <w:r>
+        <w:t>Arrange the planks</w:t>
+      </w:r>
+      <w:r>
+        <w:t xml:space="preserve"> so that they are resting on their narrow edge </w:t>
+      </w:r>
+      <w:r>
+        <w:t>on a hard floor</w:t>
+      </w:r>
+      <w:r>
+        <w:t xml:space="preserve"> and held steady by students</w:t>
+      </w:r>
+      <w:r>
+        <w:t xml:space="preserve">. The planks need to be </w:t>
+      </w:r>
+      <w:r>
+        <w:t xml:space="preserve">parallel to each other </w:t>
+      </w:r>
+      <w:r>
+        <w:t xml:space="preserve">and 200mm apart. </w:t>
+      </w:r>
+      <w:r>
+        <w:t xml:space="preserve">Arrange the waste pipe so that it is at 45 degrees to the line of the planks and also 45 </w:t>
+      </w:r>
+      <w:proofErr w:type="spellStart"/>
+      <w:r>
+        <w:t>degress</w:t>
+      </w:r>
+      <w:proofErr w:type="spellEnd"/>
+      <w:r>
+        <w:t xml:space="preserve"> from </w:t>
+      </w:r>
+      <w:r>
+        <w:t>horizontal</w:t>
+      </w:r>
+      <w:r>
+        <w:t>. Place the</w:t>
+      </w:r>
+      <w:r>
+        <w:t xml:space="preserve"> squash ball</w:t>
+      </w:r>
+      <w:r>
+        <w:t xml:space="preserve"> at the top of the tube and release it</w:t>
+      </w:r>
+      <w:r>
+        <w:t xml:space="preserve"> so that the ball bounces between the two planks. M</w:t>
+      </w:r>
+      <w:r>
+        <w:t>ark and m</w:t>
+      </w:r>
+      <w:r>
+        <w:t xml:space="preserve">easure the distance between each bounce. Repeat the experiment but with the plank </w:t>
+      </w:r>
+      <w:proofErr w:type="gramStart"/>
+      <w:r>
+        <w:t>separation increased to 400mm and record</w:t>
+      </w:r>
+      <w:proofErr w:type="gramEnd"/>
+      <w:r>
+        <w:t xml:space="preserve"> the bounce length.</w:t>
+      </w:r>
+    </w:p>
+    <w:p>
+      <w:proofErr w:type="gramStart"/>
+      <w:r>
+        <w:rPr>
+          <w:b/>
+        </w:rPr>
+        <w:lastRenderedPageBreak/>
+        <w:t>Expected Result:</w:t>
+      </w:r>
+      <w:r>
+        <w:t xml:space="preserve"> </w:t>
+      </w:r>
+      <w:r>
+        <w:t>P</w:t>
+      </w:r>
+      <w:r>
+        <w:t xml:space="preserve">roviding the </w:t>
+      </w:r>
+      <w:r>
+        <w:t>angle</w:t>
+      </w:r>
+      <w:r>
+        <w:t xml:space="preserve"> of entry remains the same, the distance between each bounce will </w:t>
+      </w:r>
+      <w:r>
+        <w:t>change</w:t>
+      </w:r>
+      <w:r>
+        <w:t xml:space="preserve"> in proportion to the </w:t>
+      </w:r>
+      <w:r>
+        <w:t>plank separation.</w:t>
+      </w:r>
+      <w:proofErr w:type="gramEnd"/>
+      <w:r>
+        <w:t xml:space="preserve"> The same is true of radio wave propagation on the HF bands but here the bounce distance is known as the skip distance. As the height of the reflective layer changes</w:t>
+      </w:r>
+      <w:r>
+        <w:t>,</w:t>
+      </w:r>
+      <w:r>
+        <w:t xml:space="preserve"> the skip distance will also change so that different receiving stations will hear the signal.</w:t>
+      </w:r>
+    </w:p>
+    <w:p>
+      <w:pPr>
+        <w:rPr>
+          <w:b/>
+        </w:rPr>
+      </w:pPr>
+      <w:r>
+        <w:rPr>
+          <w:b/>
+        </w:rPr>
+        <w:t>Radio Signals and Digital Information</w:t>
+      </w:r>
+    </w:p>
+    <w:p>
+      <w:r>
+        <w:t xml:space="preserve">While there are uses for radio waves in their </w:t>
+      </w:r>
+      <w:r>
+        <w:t>pure</w:t>
+      </w:r>
+      <w:r>
+        <w:t xml:space="preserve"> form, we need to be able to </w:t>
+      </w:r>
+      <w:r>
+        <w:t>adapt or alter the r</w:t>
+      </w:r>
+      <w:r>
+        <w:t>adio wave in some way so that they</w:t>
+      </w:r>
+      <w:r>
+        <w:t xml:space="preserve"> can carry information such as speech and data</w:t>
       </w:r>
       <w:r>
         <w:t xml:space="preserve">. </w:t>
       </w:r>
       <w:r>
-        <w:t>As a result</w:t>
+        <w:t>The process of altering the pure radio signal or carrier wave as it is more commonly known is called modulation.</w:t>
+      </w:r>
+      <w:r>
+        <w:t xml:space="preserve"> In the early days of Marconi</w:t>
       </w:r>
       <w:r>
         <w:t>,</w:t>
       </w:r>
       <w:r>
-        <w:t xml:space="preserve"> it </w:t>
-      </w:r>
-      <w:r>
-        <w:t>is now</w:t>
-      </w:r>
-      <w:r>
-        <w:t xml:space="preserve"> mandatory for all large commercial vessels to carry radio equipment and</w:t>
-      </w:r>
-      <w:r>
-        <w:t xml:space="preserve"> to monitor emergency </w:t>
+        <w:t xml:space="preserve"> the information was added to the radio signal simply by turning it on and off with a switch </w:t>
+      </w:r>
+      <w:r>
+        <w:t xml:space="preserve">and </w:t>
+      </w:r>
+      <w:r>
+        <w:t xml:space="preserve">using the Morse code </w:t>
+      </w:r>
+      <w:r>
+        <w:t>sequence of dots and dashes</w:t>
+      </w:r>
+      <w:r>
+        <w:t>.</w:t>
+      </w:r>
+      <w:r>
+        <w:t xml:space="preserve"> Although this was very successful</w:t>
+      </w:r>
+      <w:r>
+        <w:t>,</w:t>
+      </w:r>
+      <w:r>
+        <w:t xml:space="preserve"> there was a need to be able to communicate human speech and other</w:t>
+      </w:r>
+      <w:r>
+        <w:t xml:space="preserve"> more </w:t>
+      </w:r>
+      <w:r>
+        <w:t>complex signals</w:t>
+      </w:r>
+      <w:r>
+        <w:t xml:space="preserve">. The </w:t>
+      </w:r>
+      <w:r>
+        <w:t xml:space="preserve">first technique employed was amplitude modulation which occurs when the </w:t>
+      </w:r>
+      <w:r>
+        <w:t xml:space="preserve">amplitude of </w:t>
+      </w:r>
+      <w:r>
+        <w:t>carrier</w:t>
+      </w:r>
+      <w:r>
+        <w:t xml:space="preserve"> is varied in synchronisation with the human voice.</w:t>
+      </w:r>
+      <w:r>
+        <w:t xml:space="preserve"> Here’s a simple experiment to show how that works.</w:t>
+      </w:r>
+    </w:p>
+    <w:p>
+      <w:r>
+        <w:rPr>
+          <w:b/>
+        </w:rPr>
+        <w:t>Experiment 3:</w:t>
+      </w:r>
+      <w:r>
+        <w:t xml:space="preserve"> To demonstrate basic modulation.</w:t>
+      </w:r>
+    </w:p>
+    <w:p>
+      <w:r>
+        <w:rPr>
+          <w:b/>
+        </w:rPr>
+        <w:t>Equipment:</w:t>
+      </w:r>
+      <w:r>
+        <w:t xml:space="preserve"> Students!</w:t>
+      </w:r>
+    </w:p>
+    <w:p>
+      <w:r>
+        <w:rPr>
+          <w:b/>
+        </w:rPr>
+        <w:t>Method:</w:t>
+      </w:r>
+      <w:r>
+        <w:t xml:space="preserve"> The students should make a steady </w:t>
+      </w:r>
+      <w:proofErr w:type="spellStart"/>
+      <w:r>
+        <w:t>Ahhhh</w:t>
+      </w:r>
+      <w:proofErr w:type="spellEnd"/>
+      <w:r>
+        <w:t xml:space="preserve"> sound whilst patting their cheeks or patting their hand across their mouth.</w:t>
+      </w:r>
+    </w:p>
+    <w:p>
+      <w:proofErr w:type="gramStart"/>
+      <w:r>
+        <w:rPr>
+          <w:b/>
+        </w:rPr>
+        <w:t>Expected Result:</w:t>
+      </w:r>
+      <w:r>
+        <w:t xml:space="preserve"> The </w:t>
+      </w:r>
+      <w:proofErr w:type="spellStart"/>
+      <w:r>
+        <w:t>Ahhh</w:t>
+      </w:r>
+      <w:proofErr w:type="spellEnd"/>
+      <w:r>
+        <w:t xml:space="preserve"> sound will change as the student</w:t>
+      </w:r>
+      <w:r>
+        <w:t>s</w:t>
+      </w:r>
+      <w:r>
+        <w:t xml:space="preserve"> pat their cheek</w:t>
+      </w:r>
+      <w:r>
+        <w:t>s</w:t>
+      </w:r>
+      <w:r>
+        <w:t>.</w:t>
+      </w:r>
+      <w:proofErr w:type="gramEnd"/>
+      <w:r>
+        <w:t xml:space="preserve"> This </w:t>
+      </w:r>
+      <w:r>
+        <w:t>occurs</w:t>
+      </w:r>
+      <w:r>
+        <w:t xml:space="preserve"> because</w:t>
+      </w:r>
+      <w:r>
+        <w:t xml:space="preserve"> the</w:t>
+      </w:r>
+      <w:r>
+        <w:t xml:space="preserve"> amplitude of the</w:t>
+      </w:r>
+      <w:r>
+        <w:t xml:space="preserve"> sound is </w:t>
+      </w:r>
+      <w:r>
+        <w:t xml:space="preserve">being changed or </w:t>
+      </w:r>
+      <w:r>
+        <w:t>modulated by the action of their hands.</w:t>
+      </w:r>
+      <w:r>
+        <w:t xml:space="preserve"> The students could also experiment with other methods of modulating their </w:t>
+      </w:r>
+      <w:r>
+        <w:t>voice</w:t>
+      </w:r>
+      <w:r>
+        <w:t>,</w:t>
+      </w:r>
+      <w:r>
+        <w:t xml:space="preserve"> including changing the </w:t>
+      </w:r>
+      <w:r>
+        <w:t>pitch or frequency</w:t>
+      </w:r>
+      <w:r>
+        <w:t>.</w:t>
+      </w:r>
+    </w:p>
+    <w:p>
+      <w:r>
+        <w:t xml:space="preserve">There are three fundamental ways to modulate a radio signal and these are: </w:t>
+      </w:r>
+      <w:r>
+        <w:t xml:space="preserve">1 - change the amplitude (AM), 2 - </w:t>
+      </w:r>
+      <w:r>
+        <w:t xml:space="preserve">change the frequency (FM) </w:t>
+      </w:r>
+      <w:r>
+        <w:t xml:space="preserve">or 3 - </w:t>
+      </w:r>
+      <w:r>
+        <w:t>change the phase (PM).</w:t>
+      </w:r>
+    </w:p>
+    <w:p>
+      <w:r>
+        <w:t xml:space="preserve">The broadcast stations we </w:t>
+      </w:r>
+      <w:r>
+        <w:t>listen to</w:t>
+      </w:r>
+      <w:r>
+        <w:t xml:space="preserve"> for our entertainment use mainly </w:t>
+      </w:r>
+      <w:proofErr w:type="gramStart"/>
+      <w:r>
+        <w:t>AM</w:t>
+      </w:r>
+      <w:proofErr w:type="gramEnd"/>
+      <w:r>
+        <w:t xml:space="preserve"> </w:t>
+      </w:r>
+      <w:r>
+        <w:t>on</w:t>
+      </w:r>
+      <w:r>
+        <w:t xml:space="preserve"> the medium wave and short wave </w:t>
+      </w:r>
+      <w:r>
+        <w:t xml:space="preserve">bands </w:t>
+      </w:r>
+      <w:r>
+        <w:t>but change to FM for high quality VHF broadcasts.</w:t>
+      </w:r>
+    </w:p>
+    <w:p>
+      <w:r>
+        <w:t>For this project we are going to use phase modulation because this works particularly well for communicating data signals on the frequencies we will be using</w:t>
+      </w:r>
+      <w:r>
+        <w:t xml:space="preserve"> for this project</w:t>
+      </w:r>
+      <w:r>
+        <w:t>.</w:t>
+      </w:r>
+    </w:p>
+    <w:p>
+      <w:pPr>
+        <w:rPr>
+          <w:b/>
+        </w:rPr>
+      </w:pPr>
+      <w:r>
+        <w:rPr>
+          <w:b/>
+        </w:rPr>
+        <w:t>Digital Signals</w:t>
+      </w:r>
+    </w:p>
+    <w:p>
+      <w:r>
+        <w:rPr>
+          <w:noProof/>
+          <w:lang w:eastAsia="en-GB"/>
+        </w:rPr>
+        <w:lastRenderedPageBreak/>
+        <w:drawing>
+          <wp:anchor distT="0" distB="0" distL="114300" distR="114300" simplePos="0" relativeHeight="251660288" behindDoc="0" locked="0" layoutInCell="1" allowOverlap="1">
+            <wp:simplePos x="0" y="0"/>
+            <wp:positionH relativeFrom="column">
+              <wp:posOffset>95250</wp:posOffset>
+            </wp:positionH>
+            <wp:positionV relativeFrom="paragraph">
+              <wp:posOffset>2680335</wp:posOffset>
+            </wp:positionV>
+            <wp:extent cx="5362575" cy="1343025"/>
+            <wp:effectExtent l="19050" t="0" r="9525" b="0"/>
+            <wp:wrapTopAndBottom/>
+            <wp:docPr id="8" name="Picture 7" descr="Digital TX.jpg"/>
+            <wp:cNvGraphicFramePr>
+              <a:graphicFrameLocks xmlns:a="http://schemas.openxmlformats.org/drawingml/2006/main" noChangeAspect="1"/>
+            </wp:cNvGraphicFramePr>
+            <a:graphic xmlns:a="http://schemas.openxmlformats.org/drawingml/2006/main">
+              <a:graphicData uri="http://schemas.openxmlformats.org/drawingml/2006/picture">
+                <pic:pic xmlns:pic="http://schemas.openxmlformats.org/drawingml/2006/picture">
+                  <pic:nvPicPr>
+                    <pic:cNvPr id="0" name="Digital TX.jpg"/>
+                    <pic:cNvPicPr/>
+                  </pic:nvPicPr>
+                  <pic:blipFill>
+                    <a:blip r:embed="rId10" cstate="print"/>
+                    <a:stretch>
+                      <a:fillRect/>
+                    </a:stretch>
+                  </pic:blipFill>
+                  <pic:spPr>
+                    <a:xfrm>
+                      <a:off x="0" y="0"/>
+                      <a:ext cx="5362575" cy="1343025"/>
+                    </a:xfrm>
+                    <a:prstGeom prst="rect">
+                      <a:avLst/>
+                    </a:prstGeom>
+                  </pic:spPr>
+                </pic:pic>
+              </a:graphicData>
+            </a:graphic>
+          </wp:anchor>
+        </w:drawing>
+      </w:r>
+      <w:r>
+        <w:t xml:space="preserve">Because computers only </w:t>
+      </w:r>
+      <w:r>
+        <w:t>understand</w:t>
+      </w:r>
+      <w:r>
+        <w:t xml:space="preserve"> binary numbers</w:t>
+      </w:r>
+      <w:r>
+        <w:t>,</w:t>
+      </w:r>
+      <w:r>
+        <w:t xml:space="preserve"> it is the 1s and 0s of the binary numbering system that we need to communicate</w:t>
+      </w:r>
+      <w:r>
+        <w:t xml:space="preserve"> over radio</w:t>
+      </w:r>
+      <w:r>
+        <w:t xml:space="preserve">. </w:t>
+      </w:r>
+      <w:r>
+        <w:t xml:space="preserve">We could do that in much the same way as Marconi did with Morse code by turning the transmitter on for a binary 1 and off for a binary 0. However, that is very unreliable because the radio frequencies are full of noise caused by all manner of domestic appliances as well as atmospheric effects. This noise makes it very difficult for the receiver to reliably detect a binary 0, i.e. no signal. A more reliable technique is to use two different states of the transmitter. In early systems, digital radio often used two closely spaced transmitting frequencies. One of these would be used for a binary 0 and the other for a binary </w:t>
+      </w:r>
+      <w:r>
+        <w:t>1</w:t>
+      </w:r>
+      <w:r>
+        <w:t xml:space="preserve">. </w:t>
+      </w:r>
+      <w:r>
+        <w:t>In the receiver there would be a detector that would react to the changing frequency and re-create the binary 1s and 0s.</w:t>
+      </w:r>
+    </w:p>
+    <w:p>
+      <w:pPr>
+        <w:jc w:val="center"/>
+        <w:rPr>
+          <w:b/>
+        </w:rPr>
+      </w:pPr>
+    </w:p>
+    <w:p>
+      <w:pPr>
+        <w:jc w:val="center"/>
+        <w:rPr>
+          <w:b/>
+        </w:rPr>
+      </w:pPr>
+    </w:p>
+    <w:p>
+      <w:pPr>
+        <w:jc w:val="center"/>
+        <w:rPr>
+          <w:b/>
+        </w:rPr>
+      </w:pPr>
+      <w:r>
+        <w:rPr>
+          <w:b/>
+        </w:rPr>
+        <w:t>Illustration showing a simple digital transmitter where binary 1s and 0s use a different frequency</w:t>
+      </w:r>
+    </w:p>
+    <w:p>
+      <w:pPr>
+        <w:jc w:val="center"/>
+        <w:rPr>
+          <w:b/>
+        </w:rPr>
+      </w:pPr>
+    </w:p>
+    <w:p>
+      <w:r>
+        <w:t xml:space="preserve">For our radio project we are going to </w:t>
+      </w:r>
+      <w:r>
+        <w:t xml:space="preserve">use </w:t>
+      </w:r>
+      <w:r>
+        <w:t xml:space="preserve">phase modulation. Phase modulation occurs when we change the phase of the </w:t>
       </w:r>
       <w:r>
         <w:t xml:space="preserve">radio </w:t>
       </w:r>
       <w:r>
-        <w:t>channels.</w:t>
-      </w:r>
-    </w:p>
-    <w:p>
-      <w:r>
-        <w:t>In addition to commercial use</w:t>
-      </w:r>
-      <w:r>
-        <w:t xml:space="preserve"> for shipping</w:t>
-      </w:r>
-      <w:r>
-        <w:t>, radio was quickly recognised as an excellent entertainment medium and broadcasting stations appeared all over the country. At the same</w:t>
+        <w:t>signal</w:t>
+      </w:r>
+      <w:r>
+        <w:t xml:space="preserve"> or carrier</w:t>
+      </w:r>
+      <w:r>
+        <w:t xml:space="preserve">. </w:t>
+      </w:r>
+      <w:r>
+        <w:t xml:space="preserve">In </w:t>
+      </w:r>
+      <w:r>
+        <w:t>our project</w:t>
+      </w:r>
+      <w:r>
+        <w:t xml:space="preserve"> we will </w:t>
+      </w:r>
+      <w:r>
+        <w:t>b</w:t>
+      </w:r>
+      <w:r>
+        <w:t xml:space="preserve">e </w:t>
+      </w:r>
+      <w:r>
+        <w:t>employing</w:t>
+      </w:r>
+      <w:r>
+        <w:t xml:space="preserve"> a 180 degree phase </w:t>
+      </w:r>
+      <w:r>
+        <w:t>shift. This</w:t>
+      </w:r>
+      <w:r>
+        <w:t xml:space="preserve"> </w:t>
+      </w:r>
+      <w:r>
+        <w:t xml:space="preserve">is </w:t>
+      </w:r>
+      <w:r>
+        <w:t>equivalent to reversing the</w:t>
+      </w:r>
+      <w:r>
+        <w:t xml:space="preserve"> connection to the aerial.</w:t>
+      </w:r>
+      <w:r>
+        <w:t xml:space="preserve"> The </w:t>
+      </w:r>
+      <w:r>
+        <w:t>name of our digital modulation system is</w:t>
+      </w:r>
+      <w:r>
+        <w:t xml:space="preserve"> PSK-31 </w:t>
+      </w:r>
+      <w:r>
+        <w:t>where PSK</w:t>
+      </w:r>
+      <w:r>
+        <w:t xml:space="preserve"> stands for Phase Shift Keying and the 31 represents the speed of the data </w:t>
+      </w:r>
+      <w:r>
+        <w:t xml:space="preserve">in </w:t>
+      </w:r>
+      <w:r>
+        <w:t>binary digits (bits) per second. This may sound very slow when compared with modern Broadband speeds of 10 million bits per second</w:t>
+      </w:r>
+      <w:r>
+        <w:t xml:space="preserve"> or more</w:t>
+      </w:r>
+      <w:r>
+        <w:t xml:space="preserve"> but it is plenty fast enough to carry messages that are hand typed on a keyboard.</w:t>
+      </w:r>
+    </w:p>
+    <w:p>
+      <w:pPr>
+        <w:rPr>
+          <w:b/>
+        </w:rPr>
+      </w:pPr>
+      <w:r>
+        <w:rPr>
+          <w:b/>
+        </w:rPr>
+        <w:t xml:space="preserve">Radio </w:t>
+      </w:r>
+      <w:r>
+        <w:rPr>
+          <w:b/>
+        </w:rPr>
+        <w:t>Receiver</w:t>
+      </w:r>
+      <w:r>
+        <w:rPr>
+          <w:b/>
+        </w:rPr>
+        <w:t>s</w:t>
+      </w:r>
+    </w:p>
+    <w:p>
+      <w:r>
+        <w:t>If you have ever used a radio</w:t>
       </w:r>
       <w:r>
         <w:t>,</w:t>
       </w:r>
       <w:r>
-        <w:t xml:space="preserve"> time crystal sets beca</w:t>
-      </w:r>
-      <w:r>
-        <w:t xml:space="preserve">me popular in the home as they </w:t>
-      </w:r>
-      <w:r>
-        <w:t xml:space="preserve">provided a simple way for </w:t>
-      </w:r>
-      <w:r>
-        <w:t>people to listen to entertainment broadcasts</w:t>
-      </w:r>
-      <w:r>
-        <w:t xml:space="preserve"> using headphones. R</w:t>
-      </w:r>
-      <w:r>
-        <w:t>apid d</w:t>
-      </w:r>
-      <w:r>
-        <w:t>evelopment continued throughout the 20</w:t>
-      </w:r>
-      <w:r>
-        <w:rPr>
-          <w:vertAlign w:val="superscript"/>
-        </w:rPr>
-        <w:t>th</w:t>
-      </w:r>
-      <w:r>
-        <w:t xml:space="preserve"> century and now radio signals are all around us. In addition to being used for our satellite TV and Radio broadcasts, radio delivers our home Internet service our mobile phones and even keeps track of products in the local supermarket</w:t>
-      </w:r>
-      <w:r>
-        <w:t>!</w:t>
-      </w:r>
-      <w:r>
-        <w:t xml:space="preserve"> Without radio, much of our current lifestyle would come to an abrupt halt!</w:t>
-      </w:r>
-    </w:p>
-    <w:p>
-      <w:pPr>
-        <w:rPr>
-          <w:b/>
-        </w:rPr>
-      </w:pPr>
-      <w:r>
-        <w:rPr>
-          <w:b/>
-        </w:rPr>
-        <w:t xml:space="preserve">Radio – How </w:t>
-      </w:r>
-      <w:r>
-        <w:rPr>
-          <w:b/>
-        </w:rPr>
-        <w:t>does</w:t>
-      </w:r>
-      <w:r>
-        <w:rPr>
-          <w:b/>
-        </w:rPr>
-        <w:t xml:space="preserve"> it work?</w:t>
-      </w:r>
-    </w:p>
-    <w:p>
-      <w:r>
-        <w:t>Radio signal</w:t>
+        <w:t xml:space="preserve"> you will know that there are thousands of stations on the air, all of which use different radio frequencies. The first </w:t>
+      </w:r>
+      <w:r>
+        <w:t>task</w:t>
+      </w:r>
+      <w:r>
+        <w:t xml:space="preserve"> of the receiver is to include </w:t>
+      </w:r>
+      <w:r>
+        <w:t>a</w:t>
+      </w:r>
+      <w:r>
+        <w:t xml:space="preserve"> tuning </w:t>
+      </w:r>
+      <w:r>
+        <w:t xml:space="preserve">system </w:t>
+      </w:r>
+      <w:r>
+        <w:t xml:space="preserve">so that it can separate the wanted station from all the rest. This can be done in many different ways but the receiver </w:t>
+      </w:r>
+      <w:r>
+        <w:t>you will build employs crystal</w:t>
+      </w:r>
+      <w:r>
+        <w:t xml:space="preserve"> resonator</w:t>
+      </w:r>
+      <w:r>
+        <w:t xml:space="preserve">s for the tuning. </w:t>
+      </w:r>
+      <w:r>
+        <w:t>Crystal resonators</w:t>
+      </w:r>
+      <w:r>
+        <w:t xml:space="preserve"> use </w:t>
+      </w:r>
+      <w:r>
+        <w:t>a small piezoelectric crystal</w:t>
+      </w:r>
+      <w:r>
+        <w:t xml:space="preserve"> </w:t>
+      </w:r>
+      <w:r>
+        <w:lastRenderedPageBreak/>
+        <w:t>that vibrate</w:t>
       </w:r>
       <w:r>
         <w:t>s</w:t>
       </w:r>
       <w:r>
-        <w:t xml:space="preserve"> are electromagneti</w:t>
-      </w:r>
-      <w:r>
-        <w:t>c wave</w:t>
-      </w:r>
-      <w:r>
-        <w:t>s</w:t>
-      </w:r>
-      <w:r>
-        <w:t xml:space="preserve"> much the same as light</w:t>
-      </w:r>
-      <w:r>
-        <w:t xml:space="preserve"> but at a lower frequency that is invisible to our eyes</w:t>
+        <w:t xml:space="preserve"> when an electrical signal is applied. These crystals </w:t>
+      </w:r>
+      <w:r>
+        <w:t xml:space="preserve">can </w:t>
+      </w:r>
+      <w:r>
+        <w:t>also generate a</w:t>
+      </w:r>
+      <w:r>
+        <w:t>n electrical</w:t>
+      </w:r>
+      <w:r>
+        <w:t xml:space="preserve"> signal when they </w:t>
+      </w:r>
+      <w:r>
+        <w:t xml:space="preserve">are </w:t>
+      </w:r>
+      <w:r>
+        <w:t>vibrate</w:t>
+      </w:r>
+      <w:r>
+        <w:t>d.</w:t>
+      </w:r>
+    </w:p>
+    <w:p>
+      <w:pPr>
+        <w:rPr>
+          <w:b/>
+        </w:rPr>
+      </w:pPr>
+      <w:r>
+        <w:rPr>
+          <w:b/>
+          <w:noProof/>
+          <w:lang w:eastAsia="en-GB"/>
+        </w:rPr>
+        <w:drawing>
+          <wp:anchor distT="0" distB="0" distL="114300" distR="114300" simplePos="0" relativeHeight="251661312" behindDoc="0" locked="0" layoutInCell="1" allowOverlap="1">
+            <wp:simplePos x="0" y="0"/>
+            <wp:positionH relativeFrom="column">
+              <wp:posOffset>1143000</wp:posOffset>
+            </wp:positionH>
+            <wp:positionV relativeFrom="paragraph">
+              <wp:posOffset>60960</wp:posOffset>
+            </wp:positionV>
+            <wp:extent cx="3142615" cy="2962275"/>
+            <wp:effectExtent l="19050" t="0" r="635" b="0"/>
+            <wp:wrapTopAndBottom/>
+            <wp:docPr id="9" name="Picture 8" descr="Xtal.jpg"/>
+            <wp:cNvGraphicFramePr>
+              <a:graphicFrameLocks xmlns:a="http://schemas.openxmlformats.org/drawingml/2006/main" noChangeAspect="1"/>
+            </wp:cNvGraphicFramePr>
+            <a:graphic xmlns:a="http://schemas.openxmlformats.org/drawingml/2006/main">
+              <a:graphicData uri="http://schemas.openxmlformats.org/drawingml/2006/picture">
+                <pic:pic xmlns:pic="http://schemas.openxmlformats.org/drawingml/2006/picture">
+                  <pic:nvPicPr>
+                    <pic:cNvPr id="0" name="Xtal.jpg"/>
+                    <pic:cNvPicPr/>
+                  </pic:nvPicPr>
+                  <pic:blipFill>
+                    <a:blip r:embed="rId11" cstate="print"/>
+                    <a:stretch>
+                      <a:fillRect/>
+                    </a:stretch>
+                  </pic:blipFill>
+                  <pic:spPr>
+                    <a:xfrm>
+                      <a:off x="0" y="0"/>
+                      <a:ext cx="3142615" cy="2962275"/>
+                    </a:xfrm>
+                    <a:prstGeom prst="rect">
+                      <a:avLst/>
+                    </a:prstGeom>
+                  </pic:spPr>
+                </pic:pic>
+              </a:graphicData>
+            </a:graphic>
+          </wp:anchor>
+        </w:drawing>
+      </w:r>
+      <w:r>
+        <w:rPr>
+          <w:b/>
+        </w:rPr>
+        <w:t xml:space="preserve"> </w:t>
+      </w:r>
+    </w:p>
+    <w:p>
+      <w:pPr>
+        <w:jc w:val="center"/>
+        <w:rPr>
+          <w:b/>
+        </w:rPr>
+      </w:pPr>
+      <w:r>
+        <w:rPr>
+          <w:b/>
+        </w:rPr>
+        <w:t>A crystal resonator as used to tune the radio</w:t>
+      </w:r>
+    </w:p>
+    <w:p>
+      <w:r>
+        <w:t xml:space="preserve">The resonators we are using have </w:t>
+      </w:r>
+      <w:r>
+        <w:t xml:space="preserve">two electrical contacts one of which causes the crystal to vibrate whilst the other picks up the electrical signal </w:t>
+      </w:r>
+      <w:r>
+        <w:t>generated</w:t>
+      </w:r>
+      <w:r>
+        <w:t xml:space="preserve"> by the vibration. However, these crystals have a very pronounced resonance so the vibration is </w:t>
+      </w:r>
+      <w:r>
+        <w:t>always very much stronger at the resonant</w:t>
+      </w:r>
+      <w:r>
+        <w:t xml:space="preserve"> frequency.</w:t>
+      </w:r>
+      <w:r>
+        <w:t xml:space="preserve"> You can think of </w:t>
+      </w:r>
+      <w:r>
+        <w:t>resonance</w:t>
+      </w:r>
+      <w:r>
+        <w:t xml:space="preserve"> rather like a church bell. It is the resonance of the cast iron bell that forces it </w:t>
+      </w:r>
+      <w:r>
+        <w:t>to chime</w:t>
+      </w:r>
+      <w:r>
+        <w:t xml:space="preserve"> the same note</w:t>
+      </w:r>
+      <w:r>
+        <w:t xml:space="preserve"> regardless of how hard you hit it</w:t>
+      </w:r>
+      <w:r>
+        <w:t xml:space="preserve">. The same </w:t>
+      </w:r>
+      <w:r>
+        <w:t xml:space="preserve">effect </w:t>
+      </w:r>
+      <w:r>
+        <w:t>happens in our crystal</w:t>
+      </w:r>
+      <w:r>
+        <w:t xml:space="preserve"> </w:t>
+      </w:r>
+      <w:r>
+        <w:t>as it</w:t>
+      </w:r>
+      <w:r>
+        <w:t xml:space="preserve"> is cut to resonate at a </w:t>
+      </w:r>
+      <w:r>
+        <w:t xml:space="preserve">specific </w:t>
+      </w:r>
+      <w:r>
+        <w:t>radio frequency.</w:t>
+      </w:r>
+      <w:r>
+        <w:t xml:space="preserve"> </w:t>
+      </w:r>
+      <w:r>
+        <w:t xml:space="preserve">In our design the incoming radio signals have to pass through two of these crystals. Any incoming signals that are at the same frequency as the crystals will cause them to resonate and so produce the greatest output.  </w:t>
+      </w:r>
+      <w:r>
+        <w:t>As a result,</w:t>
+      </w:r>
+      <w:r>
+        <w:t xml:space="preserve"> </w:t>
+      </w:r>
+      <w:r>
+        <w:t>the crystals pass the wanted frequency but reject the rest</w:t>
+      </w:r>
+      <w:r>
+        <w:t xml:space="preserve"> and we call this combination a crystal filter</w:t>
       </w:r>
       <w:r>
         <w:t>.</w:t>
       </w:r>
-      <w:r>
-        <w:t xml:space="preserve"> The very highest frequency radio wave</w:t>
-      </w:r>
-      <w:r>
-        <w:t>s</w:t>
-      </w:r>
-      <w:r>
-        <w:t xml:space="preserve"> behav</w:t>
-      </w:r>
-      <w:r>
-        <w:t>e in a similar way to light. T</w:t>
-      </w:r>
-      <w:r>
-        <w:t>he</w:t>
-      </w:r>
-      <w:r>
-        <w:t>se</w:t>
-      </w:r>
-      <w:r>
-        <w:t xml:space="preserve"> waves travel in a straight line and tend </w:t>
-      </w:r>
-      <w:r>
-        <w:t>bounce off</w:t>
-      </w:r>
-      <w:r>
-        <w:t xml:space="preserve"> any obstacles</w:t>
-      </w:r>
-      <w:r>
-        <w:t xml:space="preserve"> they encounter</w:t>
+    </w:p>
+    <w:p/>
+    <w:p>
+      <w:r>
+        <w:t xml:space="preserve">The next requirement of the receiver is to extract the modulation from the signal. There are many different ways to do this but in your receiver we will be using a technique called direct conversion. If you think back to experiment 3 with the </w:t>
+      </w:r>
+      <w:proofErr w:type="spellStart"/>
+      <w:r>
+        <w:t>Ahhhh</w:t>
+      </w:r>
+      <w:proofErr w:type="spellEnd"/>
+      <w:r>
+        <w:t xml:space="preserve"> sound</w:t>
+      </w:r>
+      <w:r>
+        <w:t>,</w:t>
+      </w:r>
+      <w:r>
+        <w:t xml:space="preserve"> we want to get rid of the </w:t>
+      </w:r>
+      <w:proofErr w:type="spellStart"/>
+      <w:r>
+        <w:t>Ahhh</w:t>
+      </w:r>
+      <w:proofErr w:type="spellEnd"/>
+      <w:r>
+        <w:t xml:space="preserve"> but keep the modulation. To use the correct terms the </w:t>
+      </w:r>
+      <w:proofErr w:type="spellStart"/>
+      <w:r>
+        <w:t>Ahhh</w:t>
+      </w:r>
+      <w:proofErr w:type="spellEnd"/>
+      <w:r>
+        <w:t xml:space="preserve"> was the carrier and the patting of the cheeks the modulation. In a direct conversion design we generate a separate </w:t>
+      </w:r>
+      <w:r>
+        <w:t>(un</w:t>
+      </w:r>
+      <w:r>
+        <w:t>-</w:t>
+      </w:r>
+      <w:r>
+        <w:t xml:space="preserve">modulated) </w:t>
+      </w:r>
+      <w:r>
+        <w:t>carrier at the same frequency as the one we want to demodulate</w:t>
+      </w:r>
+      <w:r>
+        <w:t xml:space="preserve"> using another crystal</w:t>
+      </w:r>
+      <w:r>
+        <w:t>. We then connect the incoming signal and our</w:t>
+      </w:r>
+      <w:r>
+        <w:t xml:space="preserve"> new</w:t>
+      </w:r>
+      <w:r>
+        <w:t xml:space="preserve"> carrier</w:t>
+      </w:r>
+      <w:r>
+        <w:t xml:space="preserve"> to a device a called a mixer.</w:t>
+      </w:r>
+      <w:r>
+        <w:t xml:space="preserve"> The mixer does </w:t>
+      </w:r>
+      <w:r>
+        <w:lastRenderedPageBreak/>
+        <w:t xml:space="preserve">what it says and mixes the two signals together and produces the sum and the difference between the signals. The sum is no use to us but the difference is the modulation which is exactly what we want. At this point the recovered modulation is too weak to be useful so we connect it to a powerful amplifier. </w:t>
+      </w:r>
+    </w:p>
+    <w:p>
+      <w:pPr>
+        <w:jc w:val="center"/>
+        <w:rPr>
+          <w:b/>
+        </w:rPr>
+      </w:pPr>
+      <w:r>
+        <w:rPr>
+          <w:b/>
+          <w:noProof/>
+          <w:lang w:eastAsia="en-GB"/>
+        </w:rPr>
+        <w:drawing>
+          <wp:anchor distT="0" distB="0" distL="114300" distR="114300" simplePos="0" relativeHeight="251664384" behindDoc="0" locked="0" layoutInCell="1" allowOverlap="1">
+            <wp:simplePos x="0" y="0"/>
+            <wp:positionH relativeFrom="column">
+              <wp:posOffset>19050</wp:posOffset>
+            </wp:positionH>
+            <wp:positionV relativeFrom="paragraph">
+              <wp:posOffset>4445</wp:posOffset>
+            </wp:positionV>
+            <wp:extent cx="5731510" cy="3086100"/>
+            <wp:effectExtent l="19050" t="0" r="2540" b="0"/>
+            <wp:wrapTopAndBottom/>
+            <wp:docPr id="13" name="Picture 12" descr="receiver.jpg"/>
+            <wp:cNvGraphicFramePr>
+              <a:graphicFrameLocks xmlns:a="http://schemas.openxmlformats.org/drawingml/2006/main" noChangeAspect="1"/>
+            </wp:cNvGraphicFramePr>
+            <a:graphic xmlns:a="http://schemas.openxmlformats.org/drawingml/2006/main">
+              <a:graphicData uri="http://schemas.openxmlformats.org/drawingml/2006/picture">
+                <pic:pic xmlns:pic="http://schemas.openxmlformats.org/drawingml/2006/picture">
+                  <pic:nvPicPr>
+                    <pic:cNvPr id="0" name="receiver.jpg"/>
+                    <pic:cNvPicPr/>
+                  </pic:nvPicPr>
+                  <pic:blipFill>
+                    <a:blip r:embed="rId12" cstate="print"/>
+                    <a:stretch>
+                      <a:fillRect/>
+                    </a:stretch>
+                  </pic:blipFill>
+                  <pic:spPr>
+                    <a:xfrm>
+                      <a:off x="0" y="0"/>
+                      <a:ext cx="5731510" cy="3086100"/>
+                    </a:xfrm>
+                    <a:prstGeom prst="rect">
+                      <a:avLst/>
+                    </a:prstGeom>
+                  </pic:spPr>
+                </pic:pic>
+              </a:graphicData>
+            </a:graphic>
+          </wp:anchor>
+        </w:drawing>
+      </w:r>
+    </w:p>
+    <w:p>
+      <w:pPr>
+        <w:jc w:val="center"/>
+        <w:rPr>
+          <w:b/>
+        </w:rPr>
+      </w:pPr>
+      <w:r>
+        <w:rPr>
+          <w:b/>
+        </w:rPr>
+        <w:t>Block diagram of the receiver</w:t>
+      </w:r>
+    </w:p>
+    <w:p>
+      <w:pPr>
+        <w:rPr>
+          <w:b/>
+        </w:rPr>
+      </w:pPr>
+    </w:p>
+    <w:p>
+      <w:pPr>
+        <w:rPr>
+          <w:b/>
+        </w:rPr>
+      </w:pPr>
+      <w:r>
+        <w:rPr>
+          <w:b/>
+        </w:rPr>
+        <w:t>What is the Raspberry Pi?</w:t>
+      </w:r>
+    </w:p>
+    <w:p>
+      <w:r>
+        <w:t xml:space="preserve">The Raspberry Pi is a credit-card sized computer that plugs into your TV and a keyboard. It’s a capable little PC which can be used for many of the things that your desktop PC does, like spreadsheets, word-processing and games. It also plays high-definition video. </w:t>
+      </w:r>
+      <w:r>
+        <w:t>It is designed to be</w:t>
+      </w:r>
+      <w:r>
+        <w:t xml:space="preserve"> used by kids all over the world to learn programming</w:t>
       </w:r>
       <w:r>
         <w:t>.</w:t>
       </w:r>
-      <w:r>
-        <w:t xml:space="preserve"> This characteristic of very high frequency signals is used in modern radar systems where distant objects can be detected by the radio waves that are reflected back</w:t>
-      </w:r>
-      <w:r>
-        <w:t xml:space="preserve"> from the target</w:t>
-      </w:r>
-      <w:r>
-        <w:t>. This is very similar to using a torch at night as our eyes detect objects using the light that is reflected back</w:t>
-      </w:r>
-      <w:r>
-        <w:t xml:space="preserve"> from the torch beam</w:t>
-      </w:r>
-      <w:r>
-        <w:t>. In the same way that</w:t>
-      </w:r>
-      <w:r>
-        <w:t xml:space="preserve"> light</w:t>
-      </w:r>
-      <w:r>
-        <w:t xml:space="preserve"> can be formed into a beam</w:t>
-      </w:r>
-      <w:r>
-        <w:t>, radio signals can</w:t>
-      </w:r>
-      <w:r>
-        <w:t xml:space="preserve"> also</w:t>
-      </w:r>
-      <w:r>
-        <w:t xml:space="preserve"> be concentrate</w:t>
-      </w:r>
-      <w:r>
-        <w:t>d</w:t>
-      </w:r>
-      <w:r>
-        <w:t xml:space="preserve"> </w:t>
-      </w:r>
-      <w:r>
-        <w:t>and this can be seen in the design of satellite dishes and TV aerials.</w:t>
-      </w:r>
-    </w:p>
-    <w:p>
-      <w:pPr>
-        <w:rPr>
-          <w:b/>
-        </w:rPr>
-      </w:pPr>
-      <w:r>
-        <w:rPr>
-          <w:b/>
-        </w:rPr>
-        <w:t>Radio Propagation</w:t>
-      </w:r>
-    </w:p>
-    <w:p>
-      <w:r>
-        <w:t xml:space="preserve">All radio signals are affected by the ionised layers in the Earth’s </w:t>
-      </w:r>
-      <w:r>
-        <w:t xml:space="preserve">upper </w:t>
-      </w:r>
-      <w:r>
-        <w:t xml:space="preserve">atmosphere. These layers exist between about 50km and 400km above the Earth. When the mainly ultra-violet radiation from the Sun hits gas molecules in this part of the </w:t>
-      </w:r>
-      <w:r>
+    </w:p>
+    <w:p>
+      <w:r>
+        <w:t>The Raspberry Pi uses the Linux operating system and a cheap SD Card in place of the larger and more expensive hard drives used by PCs and MACs. This makes it very easy to change the operating system or even start again if you get in a muddle.</w:t>
+      </w:r>
+    </w:p>
+    <w:p>
+      <w:r>
+        <w:t>The first task is to download the operating system from the Internet and burn it onto a SD card. Here’s how to do that:</w:t>
+      </w:r>
+    </w:p>
+    <w:p/>
+    <w:p>
+      <w:pPr>
+        <w:jc w:val="center"/>
+      </w:pPr>
+      <w:r>
+        <w:rPr>
+          <w:noProof/>
+          <w:lang w:eastAsia="en-GB"/>
+        </w:rPr>
         <w:lastRenderedPageBreak/>
-        <w:t>atmosphere they become ionised forming a positive ion and a negative electron. This ionisation then has an impact on any electromagnetic radio signals that reach the ionosphere.</w:t>
-      </w:r>
-    </w:p>
-    <w:p>
-      <w:r>
-        <w:t xml:space="preserve">Signals at the </w:t>
-      </w:r>
-      <w:r>
-        <w:t>highest</w:t>
-      </w:r>
-      <w:r>
-        <w:t xml:space="preserve"> end of the </w:t>
-      </w:r>
-      <w:r>
-        <w:t xml:space="preserve">radio </w:t>
-      </w:r>
-      <w:r>
-        <w:t xml:space="preserve">frequency </w:t>
-      </w:r>
-      <w:r>
-        <w:t>spectrum</w:t>
-      </w:r>
-      <w:r>
-        <w:t xml:space="preserve"> generally pass straight through the ionosphere so it is these frequencies that are employed for communications with satellites. </w:t>
-      </w:r>
-      <w:r>
-        <w:t>However, at lower frequencies</w:t>
-      </w:r>
-      <w:r>
-        <w:t>,</w:t>
-      </w:r>
-      <w:r>
-        <w:t xml:space="preserve"> </w:t>
-      </w:r>
-      <w:r>
-        <w:t>radio</w:t>
-      </w:r>
-      <w:r>
-        <w:t xml:space="preserve"> signals </w:t>
-      </w:r>
-      <w:r>
-        <w:t>can be</w:t>
-      </w:r>
-      <w:r>
-        <w:t xml:space="preserve"> significantly a</w:t>
-      </w:r>
-      <w:r>
-        <w:t>ffected by the ionised layers</w:t>
-      </w:r>
-      <w:r>
-        <w:t>. There are many different ionised layers above the Earth and the ionisation levels are determined primarily by the Sun</w:t>
-      </w:r>
-      <w:r>
-        <w:t>’s activity</w:t>
-      </w:r>
-      <w:r>
-        <w:t>. As a result</w:t>
-      </w:r>
-      <w:r>
-        <w:t>,</w:t>
-      </w:r>
-      <w:r>
-        <w:t xml:space="preserve"> the ionisation changes from day to night but is also affected by </w:t>
-      </w:r>
-      <w:r>
-        <w:t xml:space="preserve">seasons and </w:t>
-      </w:r>
-      <w:r>
-        <w:t xml:space="preserve">any </w:t>
-      </w:r>
-      <w:r>
-        <w:t>violent activity on the Sun</w:t>
-      </w:r>
-      <w:r>
-        <w:t>’s surface</w:t>
-      </w:r>
-      <w:r>
-        <w:t xml:space="preserve"> such as solar flares and sun spots.</w:t>
-      </w:r>
-    </w:p>
-    <w:p>
-      <w:r>
-        <w:t>I</w:t>
-      </w:r>
-      <w:r>
-        <w:t xml:space="preserve">onisation </w:t>
-      </w:r>
-      <w:r>
-        <w:t>of the upper atmosphere can cause</w:t>
-      </w:r>
-      <w:r>
-        <w:t xml:space="preserve"> radio signals </w:t>
-      </w:r>
-      <w:r>
-        <w:t xml:space="preserve">of the appropriate frequency </w:t>
-      </w:r>
-      <w:r>
-        <w:t xml:space="preserve">to be reflected </w:t>
-      </w:r>
-      <w:r>
-        <w:t>back down towards Earth where, on reaching the ground</w:t>
-      </w:r>
-      <w:r>
-        <w:t>,</w:t>
-      </w:r>
-      <w:r>
-        <w:t xml:space="preserve"> the signal can be reflected back towards the ionosphere. </w:t>
-      </w:r>
-      <w:r>
-        <w:t xml:space="preserve">These reflections allow radio signals to be received all around the world. </w:t>
-      </w:r>
-      <w:r>
-        <w:t xml:space="preserve">You can easily observe this effect using an ordinary medium wave radio. </w:t>
-      </w:r>
-      <w:r>
-        <w:t>If</w:t>
-      </w:r>
-      <w:r>
-        <w:t xml:space="preserve"> you listen during the day you will only be able to receive local broadcast</w:t>
-      </w:r>
-      <w:r>
-        <w:t>s</w:t>
-      </w:r>
-      <w:r>
-        <w:t xml:space="preserve"> from the UK. However, if you listen again in the evening</w:t>
-      </w:r>
-      <w:r>
-        <w:t>,</w:t>
-      </w:r>
-      <w:r>
-        <w:t xml:space="preserve"> well </w:t>
-      </w:r>
-      <w:r>
-        <w:t>after the</w:t>
-      </w:r>
-      <w:r>
-        <w:t xml:space="preserve"> sun has set</w:t>
-      </w:r>
-      <w:r>
-        <w:t>,</w:t>
-      </w:r>
-      <w:r>
-        <w:t xml:space="preserve"> you will find that there are many more continental stations. This occurs because the Sun creates a heavily ionised layer in the atmosphere that absorbs medium wave signals. When the sun sets, this ionised layer </w:t>
-      </w:r>
-      <w:r>
-        <w:t>disperses</w:t>
-      </w:r>
-      <w:r>
-        <w:t xml:space="preserve"> and radio signals can penetrate to the next layer in the ionosphere which is reflective to medium wave signals. The medium wave signal</w:t>
-      </w:r>
-      <w:r>
-        <w:t>s</w:t>
-      </w:r>
-      <w:r>
-        <w:t xml:space="preserve"> are therefore bounced back to Earth where they can be received</w:t>
-      </w:r>
-      <w:r>
-        <w:t xml:space="preserve"> over much greater distances than in daylight</w:t>
-      </w:r>
-      <w:r>
-        <w:t xml:space="preserve">. </w:t>
-      </w:r>
-      <w:r>
-        <w:t>When listening</w:t>
-      </w:r>
-      <w:r>
-        <w:t xml:space="preserve"> to medium wave signals</w:t>
-      </w:r>
-      <w:r>
-        <w:t xml:space="preserve"> in</w:t>
-      </w:r>
-      <w:r>
-        <w:t xml:space="preserve"> </w:t>
-      </w:r>
-      <w:r>
-        <w:t>the evening</w:t>
-      </w:r>
-      <w:r>
-        <w:t xml:space="preserve"> you may notice </w:t>
-      </w:r>
-      <w:r>
-        <w:t>that the signal fades. This</w:t>
-      </w:r>
-      <w:r>
-        <w:t xml:space="preserve"> is due to the constant changes </w:t>
-      </w:r>
-      <w:r>
-        <w:t xml:space="preserve">and turbulence </w:t>
-      </w:r>
-      <w:r>
-        <w:t xml:space="preserve">in the </w:t>
-      </w:r>
-      <w:r>
-        <w:t xml:space="preserve">reflecting </w:t>
-      </w:r>
-      <w:proofErr w:type="spellStart"/>
-      <w:r>
-        <w:t>ionospheric</w:t>
-      </w:r>
-      <w:proofErr w:type="spellEnd"/>
-      <w:r>
-        <w:t xml:space="preserve"> layer</w:t>
-      </w:r>
-      <w:r>
-        <w:t xml:space="preserve"> that can cause the</w:t>
-      </w:r>
-      <w:r>
-        <w:t xml:space="preserve"> reflected</w:t>
-      </w:r>
-      <w:r>
-        <w:t xml:space="preserve"> signal to cancel itself out</w:t>
-      </w:r>
-      <w:r>
-        <w:t>.</w:t>
-      </w:r>
-    </w:p>
-    <w:p>
-      <w:r>
-        <w:rPr>
-          <w:b/>
-        </w:rPr>
-        <w:t>Experiment</w:t>
-      </w:r>
-      <w:r>
-        <w:rPr>
-          <w:b/>
-        </w:rPr>
-        <w:t xml:space="preserve"> 1</w:t>
-      </w:r>
-      <w:r>
-        <w:rPr>
-          <w:b/>
-        </w:rPr>
-        <w:t>:</w:t>
-      </w:r>
-      <w:r>
-        <w:t xml:space="preserve"> </w:t>
-      </w:r>
-      <w:r>
-        <w:t xml:space="preserve">To observe the effect the Sun has on the propagation of medium wave signals between </w:t>
-      </w:r>
-      <w:proofErr w:type="gramStart"/>
-      <w:r>
-        <w:t>1000kHz</w:t>
-      </w:r>
-      <w:proofErr w:type="gramEnd"/>
-      <w:r>
-        <w:t xml:space="preserve"> and 1300kHz.</w:t>
-      </w:r>
-    </w:p>
-    <w:p>
-      <w:r>
-        <w:rPr>
-          <w:b/>
-        </w:rPr>
-        <w:t>Equipment:</w:t>
-      </w:r>
-      <w:r>
-        <w:t xml:space="preserve"> Domestic portable radio covering the medium wave band.</w:t>
-      </w:r>
-    </w:p>
-    <w:p>
-      <w:r>
-        <w:rPr>
-          <w:b/>
-        </w:rPr>
-        <w:t>Method:</w:t>
-      </w:r>
-      <w:r>
-        <w:t xml:space="preserve"> </w:t>
-      </w:r>
-      <w:r>
-        <w:t xml:space="preserve">Use a medium wave radio during the day and count the number of stations you can hear between </w:t>
-      </w:r>
-      <w:proofErr w:type="gramStart"/>
-      <w:r>
-        <w:t>1000kHz</w:t>
-      </w:r>
-      <w:proofErr w:type="gramEnd"/>
-      <w:r>
-        <w:t xml:space="preserve"> and 1300kHz. </w:t>
-      </w:r>
-      <w:r>
-        <w:t xml:space="preserve">It would be useful but not essential to note the name of each station. </w:t>
-      </w:r>
-      <w:r>
-        <w:t>Repeat the experiment in the evening after the Sun has set and it’s dark outside.</w:t>
-      </w:r>
-      <w:r>
-        <w:t xml:space="preserve"> </w:t>
-      </w:r>
-    </w:p>
-    <w:p>
-      <w:r>
-        <w:rPr>
-          <w:b/>
-        </w:rPr>
-        <w:t xml:space="preserve">Expected result: </w:t>
-      </w:r>
-      <w:r>
-        <w:t>There will be many more signals heard in the evening and the majority of the additional signals will be from the continent.</w:t>
-      </w:r>
-    </w:p>
-    <w:p>
-      <w:r>
-        <w:t>At the other end of the radio spectrum, Very Low F</w:t>
-      </w:r>
-      <w:r>
-        <w:t xml:space="preserve">requency </w:t>
-      </w:r>
-      <w:r>
-        <w:t xml:space="preserve">(VLF) </w:t>
-      </w:r>
-      <w:r>
-        <w:t xml:space="preserve">radio signals have a tendency to cling to the surface of the Earth so </w:t>
-      </w:r>
-      <w:r>
-        <w:t>will</w:t>
-      </w:r>
-      <w:r>
-        <w:t xml:space="preserve"> follow the Earth’s </w:t>
-      </w:r>
-      <w:r>
-        <w:lastRenderedPageBreak/>
-        <w:t>curvature</w:t>
-      </w:r>
-      <w:r>
-        <w:t xml:space="preserve"> to reach destinations well beyond line-of-sight</w:t>
-      </w:r>
-      <w:r>
-        <w:t xml:space="preserve">. These frequencies can also penetrate water </w:t>
-      </w:r>
-      <w:r>
-        <w:t xml:space="preserve">to a depth of about 40 metres </w:t>
-      </w:r>
-      <w:r>
-        <w:t>and are used to communicate with submarines.</w:t>
-      </w:r>
-    </w:p>
-    <w:p>
-      <w:r>
-        <w:t xml:space="preserve">The radio </w:t>
-      </w:r>
-      <w:r>
-        <w:t>receiver you will build</w:t>
-      </w:r>
-      <w:r>
-        <w:t xml:space="preserve"> for this project will use radio signals in the High Frequency (H</w:t>
-      </w:r>
-      <w:r>
-        <w:t>F) range which extends from 3MHz</w:t>
-      </w:r>
-      <w:r>
-        <w:t xml:space="preserve"> through to 30MHz. These signals are affected by </w:t>
-      </w:r>
-      <w:proofErr w:type="spellStart"/>
-      <w:r>
-        <w:t>ionospheric</w:t>
-      </w:r>
-      <w:proofErr w:type="spellEnd"/>
-      <w:r>
-        <w:t xml:space="preserve"> reflection so can be used to communicate over great distances with very low transmitter powers.</w:t>
-      </w:r>
-      <w:r>
-        <w:t xml:space="preserve"> </w:t>
-      </w:r>
-      <w:r>
-        <w:t>However, HF</w:t>
-      </w:r>
-      <w:r>
-        <w:t xml:space="preserve"> propagation is affected by </w:t>
-      </w:r>
-      <w:r>
-        <w:t xml:space="preserve">the </w:t>
-      </w:r>
-      <w:r>
-        <w:t xml:space="preserve">time of day, season and </w:t>
-      </w:r>
-      <w:r>
-        <w:t xml:space="preserve">many other factors that affect </w:t>
-      </w:r>
-      <w:r>
-        <w:t>the ionised state of the upper atmosphere. As a result</w:t>
-      </w:r>
-      <w:r>
-        <w:t>,</w:t>
-      </w:r>
-      <w:r>
-        <w:t xml:space="preserve"> the precise propagation conditions are very hard to forecast.</w:t>
-      </w:r>
-    </w:p>
-    <w:p>
-      <w:r>
-        <w:rPr>
-          <w:b/>
-        </w:rPr>
-        <w:t>Experiment 2:</w:t>
-      </w:r>
-      <w:r>
-        <w:t xml:space="preserve"> To simulate the reflection of radio waves in the ionosphere</w:t>
-      </w:r>
-      <w:r>
-        <w:t xml:space="preserve"> and observe the </w:t>
-      </w:r>
-      <w:r>
-        <w:t>impact of changing</w:t>
-      </w:r>
-      <w:r>
-        <w:t xml:space="preserve"> the height of the</w:t>
-      </w:r>
-      <w:r>
-        <w:t xml:space="preserve"> reflective layer in the</w:t>
-      </w:r>
-      <w:r>
-        <w:t xml:space="preserve"> ionosphere.</w:t>
-      </w:r>
-    </w:p>
-    <w:p>
-      <w:r>
-        <w:rPr>
-          <w:b/>
-        </w:rPr>
-        <w:t>Equipment:</w:t>
-      </w:r>
-      <w:r>
-        <w:t xml:space="preserve"> 1 x squash ball or similar</w:t>
-      </w:r>
-      <w:r>
-        <w:t xml:space="preserve"> (40mm dia</w:t>
-      </w:r>
-      <w:r>
-        <w:t>.</w:t>
-      </w:r>
-      <w:r>
-        <w:t>)</w:t>
-      </w:r>
-      <w:r>
-        <w:t>, 2 planks of wood approximately 100mm wide, 12mm thick and approximately 2</w:t>
-      </w:r>
-      <w:r>
-        <w:t>m long, 1m length of 50mm diameter plastic waste pipe to guide the ball.</w:t>
-      </w:r>
-    </w:p>
-    <w:p>
-      <w:r>
-        <w:rPr>
-          <w:b/>
-        </w:rPr>
-        <w:t xml:space="preserve">Method: </w:t>
-      </w:r>
-      <w:r>
-        <w:t>Arrange the planks</w:t>
-      </w:r>
-      <w:r>
-        <w:t xml:space="preserve"> so that they are resting on their narrow edge </w:t>
-      </w:r>
-      <w:r>
-        <w:t>on a hard floor</w:t>
-      </w:r>
-      <w:r>
-        <w:t xml:space="preserve"> and held steady by students</w:t>
-      </w:r>
-      <w:r>
-        <w:t xml:space="preserve">. The planks need to be </w:t>
-      </w:r>
-      <w:r>
-        <w:t xml:space="preserve">parallel to each other </w:t>
-      </w:r>
-      <w:r>
-        <w:t xml:space="preserve">and 200mm apart. </w:t>
-      </w:r>
-      <w:r>
-        <w:t xml:space="preserve">Arrange the waste pipe so that it is at 45 degrees to the line of the planks and also 45 </w:t>
-      </w:r>
-      <w:proofErr w:type="spellStart"/>
-      <w:r>
-        <w:t>degress</w:t>
-      </w:r>
-      <w:proofErr w:type="spellEnd"/>
-      <w:r>
-        <w:t xml:space="preserve"> from </w:t>
-      </w:r>
-      <w:r>
-        <w:t>horizontal</w:t>
-      </w:r>
-      <w:r>
-        <w:t>. Place the</w:t>
-      </w:r>
-      <w:r>
-        <w:t xml:space="preserve"> squash ball</w:t>
-      </w:r>
-      <w:r>
-        <w:t xml:space="preserve"> at the top of the tube and release it</w:t>
-      </w:r>
-      <w:r>
-        <w:t xml:space="preserve"> so that the ball bounces between the two planks. M</w:t>
-      </w:r>
-      <w:r>
-        <w:t>ark and m</w:t>
-      </w:r>
-      <w:r>
-        <w:t xml:space="preserve">easure the distance between each bounce. Repeat the experiment but with the plank </w:t>
-      </w:r>
-      <w:proofErr w:type="gramStart"/>
-      <w:r>
-        <w:t>separation increased to 400mm and record</w:t>
-      </w:r>
-      <w:proofErr w:type="gramEnd"/>
-      <w:r>
-        <w:t xml:space="preserve"> the bounce length.</w:t>
-      </w:r>
-    </w:p>
-    <w:p>
-      <w:proofErr w:type="gramStart"/>
-      <w:r>
-        <w:rPr>
-          <w:b/>
-        </w:rPr>
-        <w:t>Expected Result:</w:t>
-      </w:r>
-      <w:r>
-        <w:t xml:space="preserve"> </w:t>
-      </w:r>
-      <w:r>
-        <w:t>P</w:t>
-      </w:r>
-      <w:r>
-        <w:t xml:space="preserve">roviding the </w:t>
-      </w:r>
-      <w:r>
-        <w:t>angle</w:t>
-      </w:r>
-      <w:r>
-        <w:t xml:space="preserve"> of entry remains the same, the distance between each bounce will </w:t>
-      </w:r>
-      <w:r>
-        <w:t>change</w:t>
-      </w:r>
-      <w:r>
-        <w:t xml:space="preserve"> in proportion to the </w:t>
-      </w:r>
-      <w:r>
-        <w:t>plank separation.</w:t>
-      </w:r>
-      <w:proofErr w:type="gramEnd"/>
-      <w:r>
-        <w:t xml:space="preserve"> The same is true of radio wave propagation on the HF bands but here the bounce distance is known as the skip distance. As the height of the reflective layer changes</w:t>
-      </w:r>
-      <w:r>
-        <w:t>,</w:t>
-      </w:r>
-      <w:r>
-        <w:t xml:space="preserve"> the skip distance will also change so that different receiving stations will hear the signal.</w:t>
-      </w:r>
-    </w:p>
-    <w:p>
-      <w:pPr>
-        <w:rPr>
-          <w:b/>
-        </w:rPr>
-      </w:pPr>
-      <w:r>
-        <w:rPr>
-          <w:b/>
-        </w:rPr>
-        <w:t>Radio Signals and Digital Information</w:t>
-      </w:r>
-    </w:p>
-    <w:p>
-      <w:r>
-        <w:t xml:space="preserve">While there are uses for radio waves in their </w:t>
-      </w:r>
-      <w:r>
-        <w:t>pure</w:t>
-      </w:r>
-      <w:r>
-        <w:t xml:space="preserve"> form, we need to be able to </w:t>
-      </w:r>
-      <w:r>
-        <w:t>adapt or alter the r</w:t>
-      </w:r>
-      <w:r>
-        <w:t>adio wave in some way so that they</w:t>
-      </w:r>
-      <w:r>
-        <w:t xml:space="preserve"> can carry information such as speech and data</w:t>
-      </w:r>
-      <w:r>
-        <w:t xml:space="preserve">. </w:t>
-      </w:r>
-      <w:r>
-        <w:t>The process of altering the pure radio signal or carrier wave as it is more commonly known is called modulation.</w:t>
-      </w:r>
-      <w:r>
-        <w:t xml:space="preserve"> In the early days of Marconi</w:t>
-      </w:r>
-      <w:r>
-        <w:t>,</w:t>
-      </w:r>
-      <w:r>
-        <w:t xml:space="preserve"> the information was added to the radio signal simply by turning it on and off with a switch </w:t>
-      </w:r>
-      <w:r>
-        <w:t xml:space="preserve">and </w:t>
-      </w:r>
-      <w:r>
-        <w:t xml:space="preserve">using the Morse code </w:t>
-      </w:r>
-      <w:r>
-        <w:t>sequence of dots and dashes</w:t>
-      </w:r>
-      <w:r>
-        <w:t>.</w:t>
-      </w:r>
-      <w:r>
-        <w:t xml:space="preserve"> Although this was very successful</w:t>
-      </w:r>
-      <w:r>
-        <w:t>,</w:t>
-      </w:r>
-      <w:r>
-        <w:t xml:space="preserve"> there was a need to be able to communicate human speech and other</w:t>
-      </w:r>
-      <w:r>
-        <w:t xml:space="preserve"> more </w:t>
-      </w:r>
-      <w:r>
-        <w:t>complex signals</w:t>
-      </w:r>
-      <w:r>
-        <w:t xml:space="preserve">. The </w:t>
-      </w:r>
-      <w:r>
-        <w:t xml:space="preserve">first technique employed was amplitude modulation </w:t>
-      </w:r>
-      <w:r>
-        <w:lastRenderedPageBreak/>
-        <w:t xml:space="preserve">which occurs when the </w:t>
-      </w:r>
-      <w:r>
-        <w:t xml:space="preserve">amplitude of </w:t>
-      </w:r>
-      <w:r>
-        <w:t>carrier</w:t>
-      </w:r>
-      <w:r>
-        <w:t xml:space="preserve"> is varied in synchronisation with the human voice.</w:t>
-      </w:r>
-      <w:r>
-        <w:t xml:space="preserve"> Here’s a simple experiment to show how that works.</w:t>
-      </w:r>
-    </w:p>
-    <w:p>
-      <w:r>
-        <w:rPr>
-          <w:b/>
-        </w:rPr>
-        <w:t>Experiment 3:</w:t>
-      </w:r>
-      <w:r>
-        <w:t xml:space="preserve"> To demonstrate basic modulation.</w:t>
-      </w:r>
-    </w:p>
-    <w:p>
-      <w:r>
-        <w:rPr>
-          <w:b/>
-        </w:rPr>
-        <w:t>Equipment:</w:t>
-      </w:r>
-      <w:r>
-        <w:t xml:space="preserve"> Students!</w:t>
-      </w:r>
-    </w:p>
-    <w:p>
-      <w:r>
-        <w:rPr>
-          <w:b/>
-        </w:rPr>
-        <w:t>Method:</w:t>
-      </w:r>
-      <w:r>
-        <w:t xml:space="preserve"> The students should make a steady </w:t>
-      </w:r>
-      <w:proofErr w:type="spellStart"/>
-      <w:r>
-        <w:t>Ahhhh</w:t>
-      </w:r>
-      <w:proofErr w:type="spellEnd"/>
-      <w:r>
-        <w:t xml:space="preserve"> sound whilst patting their cheeks or patting their hand across their mouth.</w:t>
-      </w:r>
-    </w:p>
-    <w:p>
-      <w:proofErr w:type="gramStart"/>
-      <w:r>
-        <w:rPr>
-          <w:b/>
-        </w:rPr>
-        <w:t>Expected Result:</w:t>
-      </w:r>
-      <w:r>
-        <w:t xml:space="preserve"> The </w:t>
-      </w:r>
-      <w:proofErr w:type="spellStart"/>
-      <w:r>
-        <w:t>Ahhh</w:t>
-      </w:r>
-      <w:proofErr w:type="spellEnd"/>
-      <w:r>
-        <w:t xml:space="preserve"> sound will change as the student</w:t>
-      </w:r>
-      <w:r>
-        <w:t>s</w:t>
-      </w:r>
-      <w:r>
-        <w:t xml:space="preserve"> pat their cheek</w:t>
-      </w:r>
-      <w:r>
-        <w:t>s</w:t>
-      </w:r>
-      <w:r>
-        <w:t>.</w:t>
-      </w:r>
-      <w:proofErr w:type="gramEnd"/>
-      <w:r>
-        <w:t xml:space="preserve"> This </w:t>
-      </w:r>
-      <w:r>
-        <w:t>occurs</w:t>
-      </w:r>
-      <w:r>
-        <w:t xml:space="preserve"> because</w:t>
-      </w:r>
-      <w:r>
-        <w:t xml:space="preserve"> the</w:t>
-      </w:r>
-      <w:r>
-        <w:t xml:space="preserve"> amplitude of the</w:t>
-      </w:r>
-      <w:r>
-        <w:t xml:space="preserve"> sound is </w:t>
-      </w:r>
-      <w:r>
-        <w:t xml:space="preserve">being changed or </w:t>
-      </w:r>
-      <w:r>
-        <w:t>modulated by the action of their hands.</w:t>
-      </w:r>
-      <w:r>
-        <w:t xml:space="preserve"> The students could also experiment with other methods of modulating their </w:t>
-      </w:r>
-      <w:r>
-        <w:t>voice</w:t>
-      </w:r>
-      <w:r>
-        <w:t>,</w:t>
-      </w:r>
-      <w:r>
-        <w:t xml:space="preserve"> including changing the </w:t>
-      </w:r>
-      <w:r>
-        <w:t>pitch or frequency</w:t>
-      </w:r>
-      <w:r>
-        <w:t>.</w:t>
-      </w:r>
-    </w:p>
-    <w:p>
-      <w:r>
-        <w:t xml:space="preserve">There are three fundamental ways to modulate a radio signal and these are: </w:t>
-      </w:r>
-      <w:r>
-        <w:t xml:space="preserve">1 - change the amplitude (AM), 2 - </w:t>
-      </w:r>
-      <w:r>
-        <w:t xml:space="preserve">change the frequency (FM) </w:t>
-      </w:r>
-      <w:r>
-        <w:t xml:space="preserve">or 3 - </w:t>
-      </w:r>
-      <w:r>
-        <w:t>change the phase (PM).</w:t>
-      </w:r>
-    </w:p>
-    <w:p>
-      <w:r>
-        <w:t xml:space="preserve">The broadcast stations we </w:t>
-      </w:r>
-      <w:r>
-        <w:t>listen to</w:t>
-      </w:r>
-      <w:r>
-        <w:t xml:space="preserve"> for our entertainment use mainly </w:t>
-      </w:r>
-      <w:proofErr w:type="gramStart"/>
-      <w:r>
-        <w:t>AM</w:t>
-      </w:r>
-      <w:proofErr w:type="gramEnd"/>
-      <w:r>
-        <w:t xml:space="preserve"> </w:t>
-      </w:r>
-      <w:r>
-        <w:t>on</w:t>
-      </w:r>
-      <w:r>
-        <w:t xml:space="preserve"> the medium wave and short wave </w:t>
-      </w:r>
-      <w:r>
-        <w:t xml:space="preserve">bands </w:t>
-      </w:r>
-      <w:r>
-        <w:t>but change to FM for high quality VHF broadcasts.</w:t>
-      </w:r>
-    </w:p>
-    <w:p>
-      <w:r>
-        <w:t>For this project we are going to use phase modulation because this works particularly well for communicating data signals on the frequencies we will be using</w:t>
-      </w:r>
-      <w:r>
-        <w:t xml:space="preserve"> for this project</w:t>
-      </w:r>
-      <w:r>
-        <w:t>.</w:t>
-      </w:r>
-    </w:p>
-    <w:p>
-      <w:pPr>
-        <w:rPr>
-          <w:b/>
-        </w:rPr>
-      </w:pPr>
-      <w:r>
-        <w:rPr>
-          <w:b/>
-        </w:rPr>
-        <w:t>Digital Signals</w:t>
-      </w:r>
-    </w:p>
-    <w:p>
-      <w:r>
-        <w:t xml:space="preserve">Because computers only </w:t>
-      </w:r>
-      <w:r>
-        <w:t>understand</w:t>
-      </w:r>
-      <w:r>
-        <w:t xml:space="preserve"> binary numbers</w:t>
-      </w:r>
-      <w:r>
-        <w:t>,</w:t>
-      </w:r>
-      <w:r>
-        <w:t xml:space="preserve"> it is the 1s and 0s of the binary numbering system that we need to communicate</w:t>
-      </w:r>
-      <w:r>
-        <w:t xml:space="preserve"> over radio</w:t>
-      </w:r>
-      <w:r>
-        <w:t xml:space="preserve">. </w:t>
-      </w:r>
-      <w:r>
-        <w:t xml:space="preserve">We could do that in much the same way as Marconi did with Morse code by turning the transmitter on for a binary 1 and off for a binary 0. However, that is very unreliable because the radio frequencies are full of noise caused by all manner of domestic appliances as well as atmospheric effects. This noise makes it very difficult for the receiver to reliably detect a binary 0, i.e. no signal. A more reliable technique is to use two different states of the transmitter. In early systems, digital radio often used two closely spaced transmitting frequencies. One of these would be used for a binary 0 and the other for a binary </w:t>
-      </w:r>
-      <w:r>
-        <w:t>1</w:t>
-      </w:r>
-      <w:r>
-        <w:t xml:space="preserve">. </w:t>
-      </w:r>
-      <w:r>
-        <w:t>In the receiver there would be a detector that would react to the changing frequency and re-create the binary 1s and 0s.</w:t>
-      </w:r>
-    </w:p>
-    <w:p>
-      <w:r>
-        <w:t xml:space="preserve">For our radio project we are going to </w:t>
-      </w:r>
-      <w:r>
-        <w:t xml:space="preserve">use </w:t>
-      </w:r>
-      <w:r>
-        <w:t xml:space="preserve">phase modulation. Phase modulation occurs when we change the phase of the </w:t>
-      </w:r>
-      <w:r>
-        <w:t xml:space="preserve">radio </w:t>
-      </w:r>
-      <w:r>
-        <w:t>signal</w:t>
-      </w:r>
-      <w:r>
-        <w:t xml:space="preserve"> or carrier</w:t>
-      </w:r>
-      <w:r>
-        <w:t xml:space="preserve">. </w:t>
-      </w:r>
-      <w:r>
-        <w:t xml:space="preserve">In </w:t>
-      </w:r>
-      <w:r>
-        <w:t>our project</w:t>
-      </w:r>
-      <w:r>
-        <w:t xml:space="preserve"> we will </w:t>
-      </w:r>
-      <w:r>
-        <w:t>b</w:t>
-      </w:r>
-      <w:r>
-        <w:t xml:space="preserve">e </w:t>
-      </w:r>
-      <w:r>
-        <w:t>employing</w:t>
-      </w:r>
-      <w:r>
-        <w:t xml:space="preserve"> a 180 degree phase </w:t>
-      </w:r>
-      <w:r>
-        <w:t>shift. This</w:t>
-      </w:r>
-      <w:r>
-        <w:t xml:space="preserve"> </w:t>
-      </w:r>
-      <w:r>
-        <w:t xml:space="preserve">is </w:t>
-      </w:r>
-      <w:r>
-        <w:t>equivalent to reversing the</w:t>
-      </w:r>
-      <w:r>
-        <w:t xml:space="preserve"> connection to the aerial.</w:t>
-      </w:r>
-      <w:r>
-        <w:t xml:space="preserve"> The </w:t>
-      </w:r>
-      <w:r>
-        <w:t>name of our digital modulation system is</w:t>
-      </w:r>
-      <w:r>
-        <w:t xml:space="preserve"> PSK-31 </w:t>
-      </w:r>
-      <w:r>
-        <w:t xml:space="preserve">where </w:t>
-      </w:r>
-      <w:r>
-        <w:lastRenderedPageBreak/>
-        <w:t>PSK</w:t>
-      </w:r>
-      <w:r>
-        <w:t xml:space="preserve"> stands for Phase Shift Keying and the 31 represents the speed of the data </w:t>
-      </w:r>
-      <w:r>
-        <w:t xml:space="preserve">in </w:t>
-      </w:r>
-      <w:r>
-        <w:t>binary digits (bits) per second. This may sound very slow when compared with modern Broadband speeds of 10 million bits per second</w:t>
-      </w:r>
-      <w:r>
-        <w:t xml:space="preserve"> or more</w:t>
-      </w:r>
-      <w:r>
-        <w:t xml:space="preserve"> but it is plenty fast enough to carry messages that are hand typed on a keyboard.</w:t>
-      </w:r>
-    </w:p>
-    <w:p>
-      <w:pPr>
-        <w:rPr>
-          <w:b/>
-        </w:rPr>
-      </w:pPr>
-      <w:r>
-        <w:rPr>
-          <w:b/>
-        </w:rPr>
-        <w:t xml:space="preserve">Radio </w:t>
-      </w:r>
-      <w:r>
-        <w:rPr>
-          <w:b/>
-        </w:rPr>
-        <w:t>Receiver</w:t>
-      </w:r>
-      <w:r>
-        <w:rPr>
-          <w:b/>
-        </w:rPr>
-        <w:t>s</w:t>
-      </w:r>
-    </w:p>
-    <w:p>
-      <w:r>
-        <w:t>If you have ever used a radio</w:t>
-      </w:r>
-      <w:r>
-        <w:t>,</w:t>
-      </w:r>
-      <w:r>
-        <w:t xml:space="preserve"> you will know that there are thousands of stations on the air, all of which use different radio frequencies. The first </w:t>
-      </w:r>
-      <w:r>
-        <w:t>task</w:t>
-      </w:r>
-      <w:r>
-        <w:t xml:space="preserve"> of the receiver is to include </w:t>
-      </w:r>
-      <w:r>
-        <w:t>a</w:t>
-      </w:r>
-      <w:r>
-        <w:t xml:space="preserve"> tuning </w:t>
-      </w:r>
-      <w:r>
-        <w:t xml:space="preserve">system </w:t>
-      </w:r>
-      <w:r>
-        <w:t xml:space="preserve">so that it can separate the wanted station from all the rest. This can be done in many different ways but the receiver </w:t>
-      </w:r>
-      <w:r>
-        <w:t>you will build employs crystal</w:t>
-      </w:r>
-      <w:r>
-        <w:t xml:space="preserve"> resonator</w:t>
-      </w:r>
-      <w:r>
-        <w:t xml:space="preserve">s for the tuning. </w:t>
-      </w:r>
-      <w:r>
-        <w:t>Crystal resonators</w:t>
-      </w:r>
-      <w:r>
-        <w:t xml:space="preserve"> use </w:t>
-      </w:r>
-      <w:r>
-        <w:t>a small piezoelectric crystal</w:t>
-      </w:r>
-      <w:r>
-        <w:t xml:space="preserve"> that vibrate</w:t>
-      </w:r>
-      <w:r>
-        <w:t>s</w:t>
-      </w:r>
-      <w:r>
-        <w:t xml:space="preserve"> when an electrical signal is applied. These crystals </w:t>
-      </w:r>
-      <w:r>
-        <w:t xml:space="preserve">can </w:t>
-      </w:r>
-      <w:r>
-        <w:t>also generate a</w:t>
-      </w:r>
-      <w:r>
-        <w:t>n electrical</w:t>
-      </w:r>
-      <w:r>
-        <w:t xml:space="preserve"> signal when they </w:t>
-      </w:r>
-      <w:r>
-        <w:t xml:space="preserve">are </w:t>
-      </w:r>
-      <w:r>
-        <w:t>vibrate</w:t>
-      </w:r>
-      <w:r>
-        <w:t>d.</w:t>
-      </w:r>
-    </w:p>
-    <w:p>
-      <w:r>
-        <w:t xml:space="preserve">The resonators we are using have </w:t>
-      </w:r>
-      <w:r>
-        <w:t xml:space="preserve">two electrical contacts one of which causes the crystal to vibrate whilst the other picks up the electrical signal </w:t>
-      </w:r>
-      <w:r>
-        <w:t>generated</w:t>
-      </w:r>
-      <w:r>
-        <w:t xml:space="preserve"> by the vibration. However, these crystals have a very pronounced resonance so the vibration is </w:t>
-      </w:r>
-      <w:r>
-        <w:t>always very much stronger at the resonant</w:t>
-      </w:r>
-      <w:r>
-        <w:t xml:space="preserve"> frequency.</w:t>
-      </w:r>
-      <w:r>
-        <w:t xml:space="preserve"> You can think of </w:t>
-      </w:r>
-      <w:r>
-        <w:t>resonance</w:t>
-      </w:r>
-      <w:r>
-        <w:t xml:space="preserve"> rather like a church bell. It is the resonance of the cast iron bell that forces it </w:t>
-      </w:r>
-      <w:r>
-        <w:t>to chime</w:t>
-      </w:r>
-      <w:r>
-        <w:t xml:space="preserve"> the same note</w:t>
-      </w:r>
-      <w:r>
-        <w:t xml:space="preserve"> regardless of how hard you hit it</w:t>
-      </w:r>
-      <w:r>
-        <w:t xml:space="preserve">. The same </w:t>
-      </w:r>
-      <w:r>
-        <w:t xml:space="preserve">effect </w:t>
-      </w:r>
-      <w:r>
-        <w:t>happens in our crystal</w:t>
-      </w:r>
-      <w:r>
-        <w:t xml:space="preserve"> </w:t>
-      </w:r>
-      <w:r>
-        <w:t>as it</w:t>
-      </w:r>
-      <w:r>
-        <w:t xml:space="preserve"> is cut to resonate at a </w:t>
-      </w:r>
-      <w:r>
-        <w:t xml:space="preserve">specific </w:t>
-      </w:r>
-      <w:r>
-        <w:t>radio frequency.</w:t>
-      </w:r>
-      <w:r>
-        <w:t xml:space="preserve"> </w:t>
-      </w:r>
-      <w:r>
-        <w:t xml:space="preserve">In our design the incoming radio signals have to pass through two of these crystals. Any incoming signals that are at the same frequency as the crystals will cause them to resonate and so produce the greatest output.  </w:t>
-      </w:r>
-      <w:r>
-        <w:t>As a result,</w:t>
-      </w:r>
-      <w:r>
-        <w:t xml:space="preserve"> </w:t>
-      </w:r>
-      <w:r>
-        <w:t>the crystals pass the wanted frequency but reject the rest.</w:t>
-      </w:r>
-    </w:p>
-    <w:p>
-      <w:r>
-        <w:t xml:space="preserve">The next requirement of the receiver is to extract the modulation from the signal. There are many different ways to do this but in your receiver we will be using a technique called direct conversion. If you think back to experiment 3 with the </w:t>
-      </w:r>
-      <w:proofErr w:type="spellStart"/>
-      <w:r>
-        <w:t>Ahhhh</w:t>
-      </w:r>
-      <w:proofErr w:type="spellEnd"/>
-      <w:r>
-        <w:t xml:space="preserve"> sound</w:t>
-      </w:r>
-      <w:r>
-        <w:t>,</w:t>
-      </w:r>
-      <w:r>
-        <w:t xml:space="preserve"> we want to get rid of the </w:t>
-      </w:r>
-      <w:proofErr w:type="spellStart"/>
-      <w:r>
-        <w:t>Ahhh</w:t>
-      </w:r>
-      <w:proofErr w:type="spellEnd"/>
-      <w:r>
-        <w:t xml:space="preserve"> but keep the modulation. To use the correct terms the </w:t>
-      </w:r>
-      <w:proofErr w:type="spellStart"/>
-      <w:r>
-        <w:t>Ahhh</w:t>
-      </w:r>
-      <w:proofErr w:type="spellEnd"/>
-      <w:r>
-        <w:t xml:space="preserve"> was the carrier and the patting of the cheeks the modulation. In a direct conversion design we generate a separate </w:t>
-      </w:r>
-      <w:r>
-        <w:t>(un</w:t>
-      </w:r>
-      <w:r>
-        <w:t>-</w:t>
-      </w:r>
-      <w:r>
-        <w:t xml:space="preserve">modulated) </w:t>
-      </w:r>
-      <w:r>
-        <w:t>carrier at the same frequency as the one we want to demodulate</w:t>
-      </w:r>
-      <w:r>
-        <w:t>. We then connect the incoming signal and our</w:t>
-      </w:r>
-      <w:r>
-        <w:t xml:space="preserve"> new</w:t>
-      </w:r>
-      <w:r>
-        <w:t xml:space="preserve"> carrier</w:t>
-      </w:r>
-      <w:r>
-        <w:t xml:space="preserve"> to a device a called a mixer.</w:t>
-      </w:r>
-      <w:r>
-        <w:t xml:space="preserve"> The mixer does what it says and mixes the two signals together and produces the sum and the difference between the signals. The sum is no use to us but the difference is the modulation which is exactly what we want. At this point the recovered modulation is too weak to be useful so we connect it to a powerful amplifier. </w:t>
+        <w:drawing>
+          <wp:anchor distT="0" distB="0" distL="114300" distR="114300" simplePos="0" relativeHeight="251663360" behindDoc="0" locked="0" layoutInCell="1" allowOverlap="1">
+            <wp:simplePos x="0" y="0"/>
+            <wp:positionH relativeFrom="column">
+              <wp:posOffset>-9525</wp:posOffset>
+            </wp:positionH>
+            <wp:positionV relativeFrom="paragraph">
+              <wp:posOffset>260985</wp:posOffset>
+            </wp:positionV>
+            <wp:extent cx="5731510" cy="4010025"/>
+            <wp:effectExtent l="19050" t="0" r="2540" b="0"/>
+            <wp:wrapTopAndBottom/>
+            <wp:docPr id="12" name="Picture 11" descr="RaspiGuide.jpg"/>
+            <wp:cNvGraphicFramePr>
+              <a:graphicFrameLocks xmlns:a="http://schemas.openxmlformats.org/drawingml/2006/main" noChangeAspect="1"/>
+            </wp:cNvGraphicFramePr>
+            <a:graphic xmlns:a="http://schemas.openxmlformats.org/drawingml/2006/main">
+              <a:graphicData uri="http://schemas.openxmlformats.org/drawingml/2006/picture">
+                <pic:pic xmlns:pic="http://schemas.openxmlformats.org/drawingml/2006/picture">
+                  <pic:nvPicPr>
+                    <pic:cNvPr id="0" name="RaspiGuide.jpg"/>
+                    <pic:cNvPicPr/>
+                  </pic:nvPicPr>
+                  <pic:blipFill>
+                    <a:blip r:embed="rId13" cstate="print"/>
+                    <a:stretch>
+                      <a:fillRect/>
+                    </a:stretch>
+                  </pic:blipFill>
+                  <pic:spPr>
+                    <a:xfrm>
+                      <a:off x="0" y="0"/>
+                      <a:ext cx="5731510" cy="4010025"/>
+                    </a:xfrm>
+                    <a:prstGeom prst="rect">
+                      <a:avLst/>
+                    </a:prstGeom>
+                  </pic:spPr>
+                </pic:pic>
+              </a:graphicData>
+            </a:graphic>
+          </wp:anchor>
+        </w:drawing>
+      </w:r>
+      <w:r>
+        <w:rPr>
+          <w:b/>
+        </w:rPr>
+        <w:t>Layout of the Raspberry Pi</w:t>
       </w:r>
     </w:p>
     <w:p/>
-    <w:p>
-      <w:pPr>
-        <w:rPr>
-          <w:b/>
-        </w:rPr>
-      </w:pPr>
-      <w:r>
-        <w:rPr>
-          <w:b/>
-        </w:rPr>
-        <w:t>What is the Raspberry Pi?</w:t>
-      </w:r>
-    </w:p>
-    <w:p>
-      <w:r>
-        <w:lastRenderedPageBreak/>
-        <w:t xml:space="preserve">The Raspberry Pi is a credit-card sized computer that plugs into your TV and a keyboard. It’s a capable little PC which can be used for many of the things that your desktop PC does, like spreadsheets, word-processing and games. It also plays high-definition video. </w:t>
-      </w:r>
-      <w:r>
-        <w:t>It is designed to be</w:t>
-      </w:r>
-      <w:r>
-        <w:t xml:space="preserve"> used by kids all over the world to learn programming</w:t>
-      </w:r>
-      <w:r>
-        <w:t>.</w:t>
-      </w:r>
-    </w:p>
-    <w:p>
-      <w:r>
-        <w:t>The Raspberry Pi uses the Linux operating system and a cheap SD Card in place of the larger and more expensive hard drives used by PCs and MACs. This makes it very easy to change the operating system or even start again if you get in a muddle.</w:t>
-      </w:r>
-    </w:p>
-    <w:p>
-      <w:r>
-        <w:t>The first task is to download the operating system from the Internet and burn it onto a SD card. Here’s how to do that:</w:t>
-      </w:r>
-    </w:p>
     <w:p>
       <w:pPr>
         <w:rPr>
@@ -2092,7 +2605,7 @@
       <w:r>
         <w:t xml:space="preserve">Open the web browser on the PC and navigate to: </w:t>
       </w:r>
-      <w:hyperlink r:id="rId7" w:history="1">
+      <w:hyperlink r:id="rId14" w:history="1">
         <w:r>
           <w:rPr>
             <w:rStyle w:val="Hyperlink"/>
@@ -2174,6 +2687,7 @@
         </w:numPr>
       </w:pPr>
       <w:r>
+        <w:lastRenderedPageBreak/>
         <w:t xml:space="preserve">To avoid excessive Internet downloads the downloaded “wheezy” file can be used to prepare </w:t>
       </w:r>
       <w:r>
@@ -2194,7 +2708,20 @@
         <w:t xml:space="preserve"> the next step is to connect up the Raspberry Pi and get it working. Here’s how you do that:</w:t>
       </w:r>
     </w:p>
-    <w:p/>
+    <w:p>
+      <w:pPr>
+        <w:jc w:val="center"/>
+        <w:rPr>
+          <w:b/>
+        </w:rPr>
+      </w:pPr>
+      <w:r>
+        <w:rPr>
+          <w:b/>
+        </w:rPr>
+        <w:t>[PC Screenshot showing SD Card setup]</w:t>
+      </w:r>
+    </w:p>
     <w:p>
       <w:pPr>
         <w:rPr>
@@ -2261,7 +2788,6 @@
         </w:numPr>
       </w:pPr>
       <w:r>
-        <w:lastRenderedPageBreak/>
         <w:t>Insert the programmed SD card into the Raspberry Pi and connect the monitor, keyboard/mouse and finally the power supply.</w:t>
       </w:r>
     </w:p>
@@ -2510,6 +3036,34 @@
       </w:r>
     </w:p>
     <w:p>
+      <w:pPr>
+        <w:jc w:val="center"/>
+        <w:rPr>
+          <w:b/>
+        </w:rPr>
+      </w:pPr>
+      <w:r>
+        <w:rPr>
+          <w:b/>
+        </w:rPr>
+        <w:t xml:space="preserve">[Raspberry Pi configuration Screen </w:t>
+      </w:r>
+      <w:proofErr w:type="spellStart"/>
+      <w:r>
+        <w:rPr>
+          <w:b/>
+        </w:rPr>
+        <w:t>pic</w:t>
+      </w:r>
+      <w:proofErr w:type="spellEnd"/>
+      <w:r>
+        <w:rPr>
+          <w:b/>
+        </w:rPr>
+        <w:t>]</w:t>
+      </w:r>
+    </w:p>
+    <w:p>
       <w:r>
         <w:t xml:space="preserve">On completion of tasks 1 and 2 you </w:t>
       </w:r>
@@ -2601,6 +3155,7 @@
         <w:rPr>
           <w:b/>
         </w:rPr>
+        <w:lastRenderedPageBreak/>
         <w:t>Task 3: Preparing and installing amateur radio software FLDIGI</w:t>
       </w:r>
       <w:r>
@@ -3039,7 +3594,6 @@
         </w:numPr>
       </w:pPr>
       <w:r>
-        <w:lastRenderedPageBreak/>
         <w:t xml:space="preserve">Select </w:t>
       </w:r>
       <w:proofErr w:type="gramStart"/>
@@ -3266,7 +3820,7 @@
     <w:p/>
     <w:p/>
     <w:sectPr>
-      <w:headerReference w:type="default" r:id="rId8"/>
+      <w:headerReference w:type="default" r:id="rId15"/>
       <w:pgSz w:w="11906" w:h="16838"/>
       <w:pgMar w:top="1440" w:right="1440" w:bottom="1440" w:left="1440" w:header="708" w:footer="708" w:gutter="0"/>
       <w:cols w:space="708"/>
@@ -3330,7 +3884,6 @@
 <w:hdr xmlns:ve="http://schemas.openxmlformats.org/markup-compatibility/2006" xmlns:o="urn:schemas-microsoft-com:office:office" xmlns:r="http://schemas.openxmlformats.org/officeDocument/2006/relationships" xmlns:m="http://schemas.openxmlformats.org/officeDocument/2006/math" xmlns:v="urn:schemas-microsoft-com:vml" xmlns:wp="http://schemas.openxmlformats.org/drawingml/2006/wordprocessingDrawing" xmlns:w10="urn:schemas-microsoft-com:office:word" xmlns:w="http://schemas.openxmlformats.org/wordprocessingml/2006/main" xmlns:wne="http://schemas.microsoft.com/office/word/2006/wordml">
   <w:p>
     <w:pPr>
-      <w:jc w:val="center"/>
       <w:rPr>
         <w:b/>
       </w:rPr>
@@ -3345,20 +3898,20 @@
         <wp:anchor distT="0" distB="0" distL="114300" distR="114300" simplePos="0" relativeHeight="251658240" behindDoc="1" locked="0" layoutInCell="1" allowOverlap="1">
           <wp:simplePos x="0" y="0"/>
           <wp:positionH relativeFrom="column">
-            <wp:posOffset>4972050</wp:posOffset>
+            <wp:posOffset>4457700</wp:posOffset>
           </wp:positionH>
           <wp:positionV relativeFrom="paragraph">
-            <wp:posOffset>-382905</wp:posOffset>
+            <wp:posOffset>-306705</wp:posOffset>
           </wp:positionV>
-          <wp:extent cx="1555115" cy="933450"/>
-          <wp:effectExtent l="19050" t="0" r="6985" b="0"/>
+          <wp:extent cx="1609725" cy="962025"/>
+          <wp:effectExtent l="19050" t="0" r="9525" b="0"/>
           <wp:wrapTight wrapText="bothSides">
             <wp:wrapPolygon edited="0">
-              <wp:start x="-265" y="0"/>
-              <wp:lineTo x="-265" y="21159"/>
-              <wp:lineTo x="21697" y="21159"/>
-              <wp:lineTo x="21697" y="0"/>
-              <wp:lineTo x="-265" y="0"/>
+              <wp:start x="-256" y="0"/>
+              <wp:lineTo x="-256" y="21386"/>
+              <wp:lineTo x="21728" y="21386"/>
+              <wp:lineTo x="21728" y="0"/>
+              <wp:lineTo x="-256" y="0"/>
             </wp:wrapPolygon>
           </wp:wrapTight>
           <wp:docPr id="1" name="Picture 0" descr="100_logo_colour.jpg"/>
@@ -3381,7 +3934,7 @@
                 <pic:spPr>
                   <a:xfrm>
                     <a:off x="0" y="0"/>
-                    <a:ext cx="1555115" cy="933450"/>
+                    <a:ext cx="1609725" cy="962025"/>
                   </a:xfrm>
                   <a:prstGeom prst="rect">
                     <a:avLst/>
@@ -3420,7 +3973,6 @@
   </w:p>
   <w:p>
     <w:pPr>
-      <w:jc w:val="center"/>
       <w:rPr>
         <w:b/>
         <w:u w:val="single"/>

</xml_diff>